<commit_message>
add some infor DCASE 2023
</commit_message>
<xml_diff>
--- a/resources.docx
+++ b/resources.docx
@@ -10,8 +10,8 @@
         <w:tblLook w:val="04A0" w:firstRow="1" w:lastRow="0" w:firstColumn="1" w:lastColumn="0" w:noHBand="0" w:noVBand="1"/>
       </w:tblPr>
       <w:tblGrid>
-        <w:gridCol w:w="1210"/>
-        <w:gridCol w:w="1621"/>
+        <w:gridCol w:w="1441"/>
+        <w:gridCol w:w="1390"/>
         <w:gridCol w:w="1822"/>
         <w:gridCol w:w="2826"/>
         <w:gridCol w:w="1431"/>
@@ -29,11 +29,25 @@
                 <w:lang w:val="de-DE"/>
               </w:rPr>
             </w:pPr>
-            <w:r>
-              <w:rPr>
-                <w:lang w:val="de-DE"/>
-              </w:rPr>
-              <w:t xml:space="preserve">External </w:t>
+            <w:proofErr w:type="spellStart"/>
+            <w:r>
+              <w:rPr>
+                <w:lang w:val="de-DE"/>
+              </w:rPr>
+              <w:t>đcm</w:t>
+            </w:r>
+            <w:r>
+              <w:rPr>
+                <w:lang w:val="de-DE"/>
+              </w:rPr>
+              <w:t>External</w:t>
+            </w:r>
+            <w:proofErr w:type="spellEnd"/>
+            <w:r>
+              <w:rPr>
+                <w:lang w:val="de-DE"/>
+              </w:rPr>
+              <w:t xml:space="preserve"> </w:t>
             </w:r>
             <w:proofErr w:type="spellStart"/>
             <w:r>
@@ -206,27 +220,13 @@
                 <w:lang w:val="de-DE"/>
               </w:rPr>
             </w:pPr>
-            <w:hyperlink r:id="rId4" w:history="1">
+            <w:hyperlink r:id="rId5" w:history="1">
               <w:r>
                 <w:rPr>
                   <w:rStyle w:val="Hyperlink"/>
                   <w:lang w:val="de-DE"/>
                 </w:rPr>
-                <w:t>Pa</w:t>
-              </w:r>
-              <w:r>
-                <w:rPr>
-                  <w:rStyle w:val="Hyperlink"/>
-                  <w:lang w:val="de-DE"/>
-                </w:rPr>
-                <w:t>p</w:t>
-              </w:r>
-              <w:r>
-                <w:rPr>
-                  <w:rStyle w:val="Hyperlink"/>
-                  <w:lang w:val="de-DE"/>
-                </w:rPr>
-                <w:t>er</w:t>
+                <w:t>Paper</w:t>
               </w:r>
             </w:hyperlink>
           </w:p>
@@ -236,7 +236,7 @@
                 <w:lang w:val="de-DE"/>
               </w:rPr>
             </w:pPr>
-            <w:hyperlink r:id="rId5" w:history="1">
+            <w:hyperlink r:id="rId6" w:history="1">
               <w:proofErr w:type="spellStart"/>
               <w:r>
                 <w:rPr>
@@ -254,36 +254,12 @@
                 <w:lang w:val="de-DE"/>
               </w:rPr>
             </w:pPr>
-            <w:hyperlink r:id="rId6" w:history="1">
+            <w:hyperlink r:id="rId7" w:history="1">
               <w:r>
                 <w:rPr>
                   <w:rStyle w:val="Hyperlink"/>
                 </w:rPr>
-                <w:t>D</w:t>
-              </w:r>
-              <w:r>
-                <w:rPr>
-                  <w:rStyle w:val="Hyperlink"/>
-                </w:rPr>
-                <w:t>o</w:t>
-              </w:r>
-              <w:r>
-                <w:rPr>
-                  <w:rStyle w:val="Hyperlink"/>
-                </w:rPr>
-                <w:t>w</w:t>
-              </w:r>
-              <w:r>
-                <w:rPr>
-                  <w:rStyle w:val="Hyperlink"/>
-                </w:rPr>
-                <w:t>n</w:t>
-              </w:r>
-              <w:r>
-                <w:rPr>
-                  <w:rStyle w:val="Hyperlink"/>
-                </w:rPr>
-                <w:t>load</w:t>
+                <w:t>Download</w:t>
               </w:r>
             </w:hyperlink>
           </w:p>
@@ -316,28 +292,14 @@
               </w:rPr>
               <w:t xml:space="preserve"> </w:t>
             </w:r>
-            <w:hyperlink r:id="rId7" w:history="1">
+            <w:hyperlink r:id="rId8" w:history="1">
               <w:proofErr w:type="spellStart"/>
               <w:r>
                 <w:rPr>
                   <w:rStyle w:val="Hyperlink"/>
                   <w:lang w:val="en-US"/>
                 </w:rPr>
-                <w:t>Audi</w:t>
-              </w:r>
-              <w:r>
-                <w:rPr>
-                  <w:rStyle w:val="Hyperlink"/>
-                  <w:lang w:val="en-US"/>
-                </w:rPr>
-                <w:t>o</w:t>
-              </w:r>
-              <w:r>
-                <w:rPr>
-                  <w:rStyle w:val="Hyperlink"/>
-                  <w:lang w:val="en-US"/>
-                </w:rPr>
-                <w:t>Set</w:t>
+                <w:t>AudioSet</w:t>
               </w:r>
               <w:proofErr w:type="spellEnd"/>
             </w:hyperlink>
@@ -496,110 +458,86 @@
           <w:p>
             <w:pPr>
               <w:rPr>
-                <w:lang w:val="de-DE"/>
-              </w:rPr>
-            </w:pPr>
+                <w:lang w:val="en-US"/>
+              </w:rPr>
+            </w:pPr>
+            <w:r>
+              <w:rPr>
+                <w:lang w:val="en-US"/>
+              </w:rPr>
+              <w:t>Mixup</w:t>
+            </w:r>
+          </w:p>
+          <w:p>
+            <w:pPr>
+              <w:rPr>
+                <w:lang w:val="en-US"/>
+              </w:rPr>
+            </w:pPr>
+          </w:p>
+          <w:p>
+            <w:pPr>
+              <w:rPr>
+                <w:lang w:val="en-US"/>
+              </w:rPr>
+            </w:pPr>
+            <w:r>
+              <w:rPr>
+                <w:lang w:val="en-US"/>
+              </w:rPr>
+              <w:t>Time-, Frequency masking</w:t>
+            </w:r>
+          </w:p>
+          <w:p>
+            <w:pPr>
+              <w:rPr>
+                <w:lang w:val="en-US"/>
+              </w:rPr>
+            </w:pPr>
+          </w:p>
+          <w:p>
+            <w:pPr>
+              <w:rPr>
+                <w:lang w:val="en-US"/>
+              </w:rPr>
+            </w:pPr>
+            <w:r>
+              <w:rPr>
+                <w:lang w:val="en-US"/>
+              </w:rPr>
+              <w:t>Input</w:t>
+            </w:r>
+            <w:r>
+              <w:rPr>
+                <w:lang w:val="en-US"/>
+              </w:rPr>
+              <w:t>:</w:t>
+            </w:r>
+          </w:p>
+          <w:p>
+            <w:pPr>
+              <w:rPr>
+                <w:lang w:val="en-US"/>
+              </w:rPr>
+            </w:pPr>
+            <w:r>
+              <w:rPr>
+                <w:lang w:val="en-US"/>
+              </w:rPr>
+              <w:t>Log-</w:t>
+            </w:r>
             <w:proofErr w:type="spellStart"/>
             <w:r>
               <w:rPr>
-                <w:lang w:val="de-DE"/>
-              </w:rPr>
-              <w:t>Mixup</w:t>
+                <w:lang w:val="en-US"/>
+              </w:rPr>
+              <w:t>Melspectrogram</w:t>
             </w:r>
             <w:proofErr w:type="spellEnd"/>
           </w:p>
           <w:p>
             <w:pPr>
               <w:rPr>
-                <w:lang w:val="de-DE"/>
-              </w:rPr>
-            </w:pPr>
-          </w:p>
-          <w:p>
-            <w:pPr>
-              <w:rPr>
-                <w:lang w:val="de-DE"/>
-              </w:rPr>
-            </w:pPr>
-            <w:r>
-              <w:rPr>
-                <w:lang w:val="de-DE"/>
-              </w:rPr>
-              <w:t xml:space="preserve">Time-, </w:t>
-            </w:r>
-            <w:proofErr w:type="spellStart"/>
-            <w:r>
-              <w:rPr>
-                <w:lang w:val="de-DE"/>
-              </w:rPr>
-              <w:t>Frequency</w:t>
-            </w:r>
-            <w:proofErr w:type="spellEnd"/>
-            <w:r>
-              <w:rPr>
-                <w:lang w:val="de-DE"/>
-              </w:rPr>
-              <w:t xml:space="preserve"> </w:t>
-            </w:r>
-            <w:proofErr w:type="spellStart"/>
-            <w:r>
-              <w:rPr>
-                <w:lang w:val="de-DE"/>
-              </w:rPr>
-              <w:t>masking</w:t>
-            </w:r>
-            <w:proofErr w:type="spellEnd"/>
-          </w:p>
-          <w:p>
-            <w:pPr>
-              <w:rPr>
-                <w:lang w:val="de-DE"/>
-              </w:rPr>
-            </w:pPr>
-          </w:p>
-          <w:p>
-            <w:pPr>
-              <w:rPr>
-                <w:lang w:val="en-US"/>
-              </w:rPr>
-            </w:pPr>
-            <w:r>
-              <w:rPr>
-                <w:lang w:val="en-US"/>
-              </w:rPr>
-              <w:t>Input</w:t>
-            </w:r>
-            <w:r>
-              <w:rPr>
-                <w:lang w:val="en-US"/>
-              </w:rPr>
-              <w:t>:</w:t>
-            </w:r>
-          </w:p>
-          <w:p>
-            <w:pPr>
-              <w:rPr>
-                <w:lang w:val="en-US"/>
-              </w:rPr>
-            </w:pPr>
-            <w:r>
-              <w:rPr>
-                <w:lang w:val="en-US"/>
-              </w:rPr>
-              <w:t>Log-</w:t>
-            </w:r>
-            <w:proofErr w:type="spellStart"/>
-            <w:r>
-              <w:rPr>
-                <w:lang w:val="en-US"/>
-              </w:rPr>
-              <w:t>Melspectrogram</w:t>
-            </w:r>
-            <w:proofErr w:type="spellEnd"/>
-          </w:p>
-          <w:p>
-            <w:pPr>
-              <w:rPr>
                 <w:lang w:val="en-US"/>
               </w:rPr>
             </w:pPr>
@@ -616,6 +554,20 @@
               </w:rPr>
               <w:t>Time series</w:t>
             </w:r>
+          </w:p>
+          <w:p>
+            <w:pPr>
+              <w:rPr>
+                <w:lang w:val="en-US"/>
+              </w:rPr>
+            </w:pPr>
+          </w:p>
+          <w:p>
+            <w:pPr>
+              <w:rPr>
+                <w:lang w:val="en-US"/>
+              </w:rPr>
+            </w:pPr>
           </w:p>
         </w:tc>
         <w:tc>
@@ -1773,27 +1725,13 @@
                 <w:lang w:val="de-DE"/>
               </w:rPr>
             </w:pPr>
-            <w:hyperlink r:id="rId8" w:history="1">
+            <w:hyperlink r:id="rId9" w:history="1">
               <w:r>
                 <w:rPr>
                   <w:rStyle w:val="Hyperlink"/>
                   <w:lang w:val="de-DE"/>
                 </w:rPr>
-                <w:t>Pa</w:t>
-              </w:r>
-              <w:r>
-                <w:rPr>
-                  <w:rStyle w:val="Hyperlink"/>
-                  <w:lang w:val="de-DE"/>
-                </w:rPr>
-                <w:t>p</w:t>
-              </w:r>
-              <w:r>
-                <w:rPr>
-                  <w:rStyle w:val="Hyperlink"/>
-                  <w:lang w:val="de-DE"/>
-                </w:rPr>
-                <w:t>er</w:t>
+                <w:t>Paper</w:t>
               </w:r>
             </w:hyperlink>
           </w:p>
@@ -1803,7 +1741,7 @@
                 <w:lang w:val="de-DE"/>
               </w:rPr>
             </w:pPr>
-            <w:hyperlink r:id="rId9" w:history="1">
+            <w:hyperlink r:id="rId10" w:history="1">
               <w:proofErr w:type="spellStart"/>
               <w:r>
                 <w:rPr>
@@ -1816,41 +1754,13 @@
             </w:hyperlink>
           </w:p>
           <w:p>
-            <w:hyperlink r:id="rId10" w:history="1">
+            <w:hyperlink r:id="rId11" w:history="1">
               <w:r>
                 <w:rPr>
                   <w:rStyle w:val="Hyperlink"/>
                   <w:lang w:val="de-DE"/>
                 </w:rPr>
-                <w:t>Dow</w:t>
-              </w:r>
-              <w:r>
-                <w:rPr>
-                  <w:rStyle w:val="Hyperlink"/>
-                  <w:lang w:val="de-DE"/>
-                </w:rPr>
-                <w:t>n</w:t>
-              </w:r>
-              <w:r>
-                <w:rPr>
-                  <w:rStyle w:val="Hyperlink"/>
-                  <w:lang w:val="de-DE"/>
-                </w:rPr>
-                <w:t>l</w:t>
-              </w:r>
-              <w:r>
-                <w:rPr>
-                  <w:rStyle w:val="Hyperlink"/>
-                  <w:lang w:val="de-DE"/>
-                </w:rPr>
-                <w:t>o</w:t>
-              </w:r>
-              <w:r>
-                <w:rPr>
-                  <w:rStyle w:val="Hyperlink"/>
-                  <w:lang w:val="de-DE"/>
-                </w:rPr>
-                <w:t>ad</w:t>
+                <w:t>Download</w:t>
               </w:r>
             </w:hyperlink>
           </w:p>
@@ -1883,436 +1793,408 @@
               </w:rPr>
               <w:t xml:space="preserve"> </w:t>
             </w:r>
-            <w:hyperlink r:id="rId11" w:history="1">
+            <w:hyperlink r:id="rId12" w:history="1">
               <w:proofErr w:type="spellStart"/>
               <w:r>
                 <w:rPr>
                   <w:rStyle w:val="Hyperlink"/>
                   <w:lang w:val="en-US"/>
                 </w:rPr>
-                <w:t>Au</w:t>
+                <w:t>AudioSet</w:t>
               </w:r>
+              <w:proofErr w:type="spellEnd"/>
+            </w:hyperlink>
+          </w:p>
+          <w:p>
+            <w:pPr>
+              <w:rPr>
+                <w:lang w:val="en-US"/>
+              </w:rPr>
+            </w:pPr>
+          </w:p>
+          <w:p>
+            <w:pPr>
+              <w:rPr>
+                <w:lang w:val="en-US"/>
+              </w:rPr>
+            </w:pPr>
+            <w:r>
+              <w:rPr>
+                <w:lang w:val="en-US"/>
+              </w:rPr>
+              <w:t xml:space="preserve">Train: </w:t>
+            </w:r>
+            <w:r>
+              <w:t>1,9</w:t>
+            </w:r>
+            <w:r>
+              <w:rPr>
+                <w:lang w:val="en-US"/>
+              </w:rPr>
+              <w:t>0</w:t>
+            </w:r>
+            <w:r>
+              <w:t>4,</w:t>
+            </w:r>
+            <w:r>
+              <w:rPr>
+                <w:lang w:val="en-US"/>
+              </w:rPr>
+              <w:t>746</w:t>
+            </w:r>
+          </w:p>
+          <w:p>
+            <w:pPr>
+              <w:rPr>
+                <w:lang w:val="en-US"/>
+              </w:rPr>
+            </w:pPr>
+            <w:r>
+              <w:rPr>
+                <w:lang w:val="en-US"/>
+              </w:rPr>
+              <w:t>Instances</w:t>
+            </w:r>
+          </w:p>
+          <w:p>
+            <w:pPr>
+              <w:rPr>
+                <w:lang w:val="en-US"/>
+              </w:rPr>
+            </w:pPr>
+          </w:p>
+          <w:p>
+            <w:pPr>
+              <w:rPr>
+                <w:lang w:val="en-US"/>
+              </w:rPr>
+            </w:pPr>
+            <w:r>
+              <w:rPr>
+                <w:lang w:val="en-US"/>
+              </w:rPr>
+              <w:t xml:space="preserve">Test: </w:t>
+            </w:r>
+            <w:r>
+              <w:t>18,</w:t>
+            </w:r>
+            <w:r>
+              <w:rPr>
+                <w:lang w:val="en-US"/>
+              </w:rPr>
+              <w:t>299</w:t>
+            </w:r>
+            <w:r>
+              <w:rPr>
+                <w:lang w:val="en-US"/>
+              </w:rPr>
+              <w:t xml:space="preserve"> instances</w:t>
+            </w:r>
+          </w:p>
+          <w:p>
+            <w:pPr>
+              <w:rPr>
+                <w:lang w:val="en-US"/>
+              </w:rPr>
+            </w:pPr>
+          </w:p>
+          <w:p>
+            <w:pPr>
+              <w:rPr>
+                <w:lang w:val="en-US"/>
+              </w:rPr>
+            </w:pPr>
+            <w:r>
+              <w:rPr>
+                <w:lang w:val="en-US"/>
+              </w:rPr>
+              <w:t>Classes: 527</w:t>
+            </w:r>
+          </w:p>
+          <w:p>
+            <w:pPr>
+              <w:rPr>
+                <w:lang w:val="en-US"/>
+              </w:rPr>
+            </w:pPr>
+          </w:p>
+          <w:p>
+            <w:pPr>
+              <w:rPr>
+                <w:lang w:val="en-US"/>
+              </w:rPr>
+            </w:pPr>
+            <w:r>
+              <w:rPr>
+                <w:lang w:val="en-US"/>
+              </w:rPr>
+              <w:t>Type: Timeseries</w:t>
+            </w:r>
+          </w:p>
+          <w:p>
+            <w:pPr>
+              <w:rPr>
+                <w:lang w:val="en-US"/>
+              </w:rPr>
+            </w:pPr>
+            <w:r>
+              <w:rPr>
+                <w:lang w:val="en-US"/>
+              </w:rPr>
+              <w:t xml:space="preserve">Fs: </w:t>
+            </w:r>
+            <w:r>
+              <w:rPr>
+                <w:lang w:val="en-US"/>
+              </w:rPr>
+              <w:t>16</w:t>
+            </w:r>
+            <w:r>
+              <w:rPr>
+                <w:lang w:val="en-US"/>
+              </w:rPr>
+              <w:t>kHz</w:t>
+            </w:r>
+          </w:p>
+          <w:p>
+            <w:pPr>
+              <w:rPr>
+                <w:lang w:val="de-DE"/>
+              </w:rPr>
+            </w:pPr>
+          </w:p>
+        </w:tc>
+        <w:tc>
+          <w:tcPr>
+            <w:tcW w:w="2050" w:type="dxa"/>
+          </w:tcPr>
+          <w:p>
+            <w:pPr>
+              <w:rPr>
+                <w:lang w:val="en-US"/>
+              </w:rPr>
+            </w:pPr>
+            <w:r>
+              <w:rPr>
+                <w:lang w:val="en-US"/>
+              </w:rPr>
+              <w:t>Split train data into 2 s</w:t>
+            </w:r>
+            <w:r>
+              <w:rPr>
+                <w:lang w:val="en-US"/>
+              </w:rPr>
+              <w:t>ets:</w:t>
+            </w:r>
+          </w:p>
+          <w:p>
+            <w:pPr>
+              <w:rPr>
+                <w:lang w:val="en-US"/>
+              </w:rPr>
+            </w:pPr>
+          </w:p>
+          <w:p>
+            <w:pPr>
+              <w:rPr>
+                <w:lang w:val="en-US"/>
+              </w:rPr>
+            </w:pPr>
+            <w:r>
+              <w:rPr>
+                <w:lang w:val="en-US"/>
+              </w:rPr>
+              <w:t>Balance: AS-20K.</w:t>
+            </w:r>
+          </w:p>
+          <w:p>
+            <w:pPr>
+              <w:rPr>
+                <w:lang w:val="en-US"/>
+              </w:rPr>
+            </w:pPr>
+            <w:r>
+              <w:rPr>
+                <w:lang w:val="en-US"/>
+              </w:rPr>
+              <w:t>21,155 instances</w:t>
+            </w:r>
+          </w:p>
+          <w:p>
+            <w:pPr>
+              <w:rPr>
+                <w:lang w:val="en-US"/>
+              </w:rPr>
+            </w:pPr>
+          </w:p>
+          <w:p>
+            <w:pPr>
+              <w:rPr>
+                <w:lang w:val="en-US"/>
+              </w:rPr>
+            </w:pPr>
+            <w:r>
+              <w:rPr>
+                <w:lang w:val="en-US"/>
+              </w:rPr>
+              <w:t>Unbala</w:t>
+            </w:r>
+            <w:r>
+              <w:rPr>
+                <w:lang w:val="en-US"/>
+              </w:rPr>
+              <w:t>n</w:t>
+            </w:r>
+            <w:r>
+              <w:rPr>
+                <w:lang w:val="en-US"/>
+              </w:rPr>
+              <w:t>ce:</w:t>
+            </w:r>
+          </w:p>
+          <w:p>
+            <w:pPr>
+              <w:rPr>
+                <w:lang w:val="en-US"/>
+              </w:rPr>
+            </w:pPr>
+            <w:r>
+              <w:rPr>
+                <w:lang w:val="en-US"/>
+              </w:rPr>
+              <w:t>AS-2M.</w:t>
+            </w:r>
+          </w:p>
+          <w:p>
+            <w:pPr>
+              <w:rPr>
+                <w:lang w:val="en-US"/>
+              </w:rPr>
+            </w:pPr>
+            <w:r>
+              <w:t>1.9M</w:t>
+            </w:r>
+            <w:r>
+              <w:rPr>
+                <w:lang w:val="en-US"/>
+              </w:rPr>
+              <w:t xml:space="preserve"> </w:t>
+            </w:r>
+            <w:r>
+              <w:rPr>
+                <w:lang w:val="en-US"/>
+              </w:rPr>
+              <w:t>instances</w:t>
+            </w:r>
+          </w:p>
+          <w:p>
+            <w:pPr>
+              <w:rPr>
+                <w:lang w:val="en-US"/>
+              </w:rPr>
+            </w:pPr>
+          </w:p>
+          <w:p>
+            <w:pPr>
+              <w:rPr>
+                <w:lang w:val="en-US"/>
+              </w:rPr>
+            </w:pPr>
+            <w:proofErr w:type="spellStart"/>
+            <w:r>
+              <w:rPr>
+                <w:lang w:val="en-US"/>
+              </w:rPr>
+              <w:t>Mixup</w:t>
+            </w:r>
+            <w:proofErr w:type="spellEnd"/>
+          </w:p>
+          <w:p>
+            <w:pPr>
+              <w:rPr>
+                <w:lang w:val="en-US"/>
+              </w:rPr>
+            </w:pPr>
+          </w:p>
+          <w:p>
+            <w:pPr>
+              <w:rPr>
+                <w:lang w:val="en-US"/>
+              </w:rPr>
+            </w:pPr>
+            <w:r>
+              <w:rPr>
+                <w:lang w:val="en-US"/>
+              </w:rPr>
+              <w:t>Input</w:t>
+            </w:r>
+            <w:r>
+              <w:rPr>
+                <w:lang w:val="en-US"/>
+              </w:rPr>
+              <w:t>:</w:t>
+            </w:r>
+          </w:p>
+          <w:p>
+            <w:pPr>
+              <w:rPr>
+                <w:lang w:val="en-US"/>
+              </w:rPr>
+            </w:pPr>
+            <w:r>
+              <w:rPr>
+                <w:lang w:val="en-US"/>
+              </w:rPr>
+              <w:t>Log-</w:t>
+            </w:r>
+            <w:proofErr w:type="spellStart"/>
+            <w:r>
+              <w:rPr>
+                <w:lang w:val="en-US"/>
+              </w:rPr>
+              <w:t>Melspectrogram</w:t>
+            </w:r>
+            <w:proofErr w:type="spellEnd"/>
+          </w:p>
+          <w:p>
+            <w:pPr>
+              <w:rPr>
+                <w:lang w:val="en-US"/>
+              </w:rPr>
+            </w:pPr>
+          </w:p>
+          <w:p>
+            <w:pPr>
+              <w:rPr>
+                <w:lang w:val="en-US"/>
+              </w:rPr>
+            </w:pPr>
+            <w:r>
+              <w:rPr>
+                <w:lang w:val="en-US"/>
+              </w:rPr>
+              <w:t>Time series</w:t>
+            </w:r>
+          </w:p>
+        </w:tc>
+        <w:tc>
+          <w:tcPr>
+            <w:tcW w:w="1843" w:type="dxa"/>
+          </w:tcPr>
+          <w:p>
+            <w:pPr>
+              <w:jc w:val="center"/>
+              <w:rPr>
+                <w:lang w:val="en-US"/>
+              </w:rPr>
+            </w:pPr>
+            <w:hyperlink r:id="rId13" w:history="1">
               <w:r>
                 <w:rPr>
                   <w:rStyle w:val="Hyperlink"/>
                   <w:lang w:val="en-US"/>
                 </w:rPr>
-                <w:t>d</w:t>
-              </w:r>
-              <w:r>
-                <w:rPr>
-                  <w:rStyle w:val="Hyperlink"/>
-                  <w:lang w:val="en-US"/>
-                </w:rPr>
-                <w:t>ioSet</w:t>
-              </w:r>
-              <w:proofErr w:type="spellEnd"/>
-            </w:hyperlink>
-          </w:p>
-          <w:p>
-            <w:pPr>
-              <w:rPr>
-                <w:lang w:val="en-US"/>
-              </w:rPr>
-            </w:pPr>
-          </w:p>
-          <w:p>
-            <w:pPr>
-              <w:rPr>
-                <w:lang w:val="en-US"/>
-              </w:rPr>
-            </w:pPr>
-            <w:r>
-              <w:rPr>
-                <w:lang w:val="en-US"/>
-              </w:rPr>
-              <w:t xml:space="preserve">Train: </w:t>
-            </w:r>
-            <w:r>
-              <w:t>1,9</w:t>
-            </w:r>
-            <w:r>
-              <w:rPr>
-                <w:lang w:val="en-US"/>
-              </w:rPr>
-              <w:t>0</w:t>
-            </w:r>
-            <w:r>
-              <w:t>4,</w:t>
-            </w:r>
-            <w:r>
-              <w:rPr>
-                <w:lang w:val="en-US"/>
-              </w:rPr>
-              <w:t>746</w:t>
-            </w:r>
-          </w:p>
-          <w:p>
-            <w:pPr>
-              <w:rPr>
-                <w:lang w:val="en-US"/>
-              </w:rPr>
-            </w:pPr>
-            <w:r>
-              <w:rPr>
-                <w:lang w:val="en-US"/>
-              </w:rPr>
-              <w:t>Instances</w:t>
-            </w:r>
-          </w:p>
-          <w:p>
-            <w:pPr>
-              <w:rPr>
-                <w:lang w:val="en-US"/>
-              </w:rPr>
-            </w:pPr>
-          </w:p>
-          <w:p>
-            <w:pPr>
-              <w:rPr>
-                <w:lang w:val="en-US"/>
-              </w:rPr>
-            </w:pPr>
-            <w:r>
-              <w:rPr>
-                <w:lang w:val="en-US"/>
-              </w:rPr>
-              <w:t xml:space="preserve">Test: </w:t>
-            </w:r>
-            <w:r>
-              <w:t>18,</w:t>
-            </w:r>
-            <w:r>
-              <w:rPr>
-                <w:lang w:val="en-US"/>
-              </w:rPr>
-              <w:t>299</w:t>
-            </w:r>
-            <w:r>
-              <w:rPr>
-                <w:lang w:val="en-US"/>
-              </w:rPr>
-              <w:t xml:space="preserve"> instances</w:t>
-            </w:r>
-          </w:p>
-          <w:p>
-            <w:pPr>
-              <w:rPr>
-                <w:lang w:val="en-US"/>
-              </w:rPr>
-            </w:pPr>
-          </w:p>
-          <w:p>
-            <w:pPr>
-              <w:rPr>
-                <w:lang w:val="en-US"/>
-              </w:rPr>
-            </w:pPr>
-            <w:r>
-              <w:rPr>
-                <w:lang w:val="en-US"/>
-              </w:rPr>
-              <w:t>Classes: 527</w:t>
-            </w:r>
-          </w:p>
-          <w:p>
-            <w:pPr>
-              <w:rPr>
-                <w:lang w:val="en-US"/>
-              </w:rPr>
-            </w:pPr>
-          </w:p>
-          <w:p>
-            <w:pPr>
-              <w:rPr>
-                <w:lang w:val="en-US"/>
-              </w:rPr>
-            </w:pPr>
-            <w:r>
-              <w:rPr>
-                <w:lang w:val="en-US"/>
-              </w:rPr>
-              <w:t>Type: Timeseries</w:t>
-            </w:r>
-          </w:p>
-          <w:p>
-            <w:pPr>
-              <w:rPr>
-                <w:lang w:val="en-US"/>
-              </w:rPr>
-            </w:pPr>
-            <w:r>
-              <w:rPr>
-                <w:lang w:val="en-US"/>
-              </w:rPr>
-              <w:t xml:space="preserve">Fs: </w:t>
-            </w:r>
-            <w:r>
-              <w:rPr>
-                <w:lang w:val="en-US"/>
-              </w:rPr>
-              <w:t>16</w:t>
-            </w:r>
-            <w:r>
-              <w:rPr>
-                <w:lang w:val="en-US"/>
-              </w:rPr>
-              <w:t>kHz</w:t>
-            </w:r>
-          </w:p>
-          <w:p>
-            <w:pPr>
-              <w:rPr>
-                <w:lang w:val="de-DE"/>
-              </w:rPr>
-            </w:pPr>
-          </w:p>
-        </w:tc>
-        <w:tc>
-          <w:tcPr>
-            <w:tcW w:w="2050" w:type="dxa"/>
-          </w:tcPr>
-          <w:p>
-            <w:pPr>
-              <w:rPr>
-                <w:lang w:val="en-US"/>
-              </w:rPr>
-            </w:pPr>
-            <w:r>
-              <w:rPr>
-                <w:lang w:val="en-US"/>
-              </w:rPr>
-              <w:t>Split train data into 2 s</w:t>
-            </w:r>
-            <w:r>
-              <w:rPr>
-                <w:lang w:val="en-US"/>
-              </w:rPr>
-              <w:t>ets:</w:t>
-            </w:r>
-          </w:p>
-          <w:p>
-            <w:pPr>
-              <w:rPr>
-                <w:lang w:val="en-US"/>
-              </w:rPr>
-            </w:pPr>
-          </w:p>
-          <w:p>
-            <w:pPr>
-              <w:rPr>
-                <w:lang w:val="en-US"/>
-              </w:rPr>
-            </w:pPr>
-            <w:r>
-              <w:rPr>
-                <w:lang w:val="en-US"/>
-              </w:rPr>
-              <w:t>Balance: AS-20K.</w:t>
-            </w:r>
-          </w:p>
-          <w:p>
-            <w:pPr>
-              <w:rPr>
-                <w:lang w:val="en-US"/>
-              </w:rPr>
-            </w:pPr>
-            <w:r>
-              <w:rPr>
-                <w:lang w:val="en-US"/>
-              </w:rPr>
-              <w:t>21,155 instances</w:t>
-            </w:r>
-          </w:p>
-          <w:p>
-            <w:pPr>
-              <w:rPr>
-                <w:lang w:val="en-US"/>
-              </w:rPr>
-            </w:pPr>
-          </w:p>
-          <w:p>
-            <w:pPr>
-              <w:rPr>
-                <w:lang w:val="en-US"/>
-              </w:rPr>
-            </w:pPr>
-            <w:r>
-              <w:rPr>
-                <w:lang w:val="en-US"/>
-              </w:rPr>
-              <w:t>Unbala</w:t>
-            </w:r>
-            <w:r>
-              <w:rPr>
-                <w:lang w:val="en-US"/>
-              </w:rPr>
-              <w:t>n</w:t>
-            </w:r>
-            <w:r>
-              <w:rPr>
-                <w:lang w:val="en-US"/>
-              </w:rPr>
-              <w:t>ce:</w:t>
-            </w:r>
-          </w:p>
-          <w:p>
-            <w:pPr>
-              <w:rPr>
-                <w:lang w:val="en-US"/>
-              </w:rPr>
-            </w:pPr>
-            <w:r>
-              <w:rPr>
-                <w:lang w:val="en-US"/>
-              </w:rPr>
-              <w:t>AS-2M.</w:t>
-            </w:r>
-          </w:p>
-          <w:p>
-            <w:pPr>
-              <w:rPr>
-                <w:lang w:val="en-US"/>
-              </w:rPr>
-            </w:pPr>
-            <w:r>
-              <w:t>1.9M</w:t>
-            </w:r>
-            <w:r>
-              <w:rPr>
-                <w:lang w:val="en-US"/>
-              </w:rPr>
-              <w:t xml:space="preserve"> </w:t>
-            </w:r>
-            <w:r>
-              <w:rPr>
-                <w:lang w:val="en-US"/>
-              </w:rPr>
-              <w:t>instances</w:t>
-            </w:r>
-          </w:p>
-          <w:p>
-            <w:pPr>
-              <w:rPr>
-                <w:lang w:val="en-US"/>
-              </w:rPr>
-            </w:pPr>
-          </w:p>
-          <w:p>
-            <w:pPr>
-              <w:rPr>
-                <w:lang w:val="en-US"/>
-              </w:rPr>
-            </w:pPr>
-            <w:proofErr w:type="spellStart"/>
-            <w:r>
-              <w:rPr>
-                <w:lang w:val="en-US"/>
-              </w:rPr>
-              <w:t>Mixup</w:t>
-            </w:r>
-            <w:proofErr w:type="spellEnd"/>
-          </w:p>
-          <w:p>
-            <w:pPr>
-              <w:rPr>
-                <w:lang w:val="en-US"/>
-              </w:rPr>
-            </w:pPr>
-          </w:p>
-          <w:p>
-            <w:pPr>
-              <w:rPr>
-                <w:lang w:val="en-US"/>
-              </w:rPr>
-            </w:pPr>
-            <w:r>
-              <w:rPr>
-                <w:lang w:val="en-US"/>
-              </w:rPr>
-              <w:t>Input</w:t>
-            </w:r>
-            <w:r>
-              <w:rPr>
-                <w:lang w:val="en-US"/>
-              </w:rPr>
-              <w:t>:</w:t>
-            </w:r>
-          </w:p>
-          <w:p>
-            <w:pPr>
-              <w:rPr>
-                <w:lang w:val="en-US"/>
-              </w:rPr>
-            </w:pPr>
-            <w:r>
-              <w:rPr>
-                <w:lang w:val="en-US"/>
-              </w:rPr>
-              <w:t>Log-</w:t>
-            </w:r>
-            <w:proofErr w:type="spellStart"/>
-            <w:r>
-              <w:rPr>
-                <w:lang w:val="en-US"/>
-              </w:rPr>
-              <w:t>Melspectrogram</w:t>
-            </w:r>
-            <w:proofErr w:type="spellEnd"/>
-          </w:p>
-          <w:p>
-            <w:pPr>
-              <w:rPr>
-                <w:lang w:val="en-US"/>
-              </w:rPr>
-            </w:pPr>
-          </w:p>
-          <w:p>
-            <w:pPr>
-              <w:rPr>
-                <w:lang w:val="en-US"/>
-              </w:rPr>
-            </w:pPr>
-            <w:r>
-              <w:rPr>
-                <w:lang w:val="en-US"/>
-              </w:rPr>
-              <w:t>Time series</w:t>
-            </w:r>
-          </w:p>
-        </w:tc>
-        <w:tc>
-          <w:tcPr>
-            <w:tcW w:w="1843" w:type="dxa"/>
-          </w:tcPr>
-          <w:p>
-            <w:pPr>
-              <w:jc w:val="center"/>
-              <w:rPr>
-                <w:lang w:val="en-US"/>
-              </w:rPr>
-            </w:pPr>
-            <w:hyperlink r:id="rId12" w:history="1">
-              <w:r>
-                <w:rPr>
-                  <w:rStyle w:val="Hyperlink"/>
-                  <w:lang w:val="en-US"/>
-                </w:rPr>
-                <w:t>CED-Ti</w:t>
-              </w:r>
-              <w:r>
-                <w:rPr>
-                  <w:rStyle w:val="Hyperlink"/>
-                  <w:lang w:val="en-US"/>
-                </w:rPr>
-                <w:t>n</w:t>
-              </w:r>
-              <w:r>
-                <w:rPr>
-                  <w:rStyle w:val="Hyperlink"/>
-                  <w:lang w:val="en-US"/>
-                </w:rPr>
-                <w:t>y</w:t>
+                <w:t>CED-Tiny</w:t>
               </w:r>
             </w:hyperlink>
           </w:p>
@@ -2323,7 +2205,7 @@
                 <w:lang w:val="en-US"/>
               </w:rPr>
             </w:pPr>
-            <w:hyperlink r:id="rId13" w:history="1">
+            <w:hyperlink r:id="rId14" w:history="1">
               <w:r>
                 <w:rPr>
                   <w:rStyle w:val="Hyperlink"/>
@@ -2340,7 +2222,7 @@
                 <w:lang w:val="en-US"/>
               </w:rPr>
             </w:pPr>
-            <w:hyperlink r:id="rId14" w:history="1">
+            <w:hyperlink r:id="rId15" w:history="1">
               <w:r>
                 <w:rPr>
                   <w:rStyle w:val="Hyperlink"/>
@@ -2357,7 +2239,7 @@
                 <w:lang w:val="en-US"/>
               </w:rPr>
             </w:pPr>
-            <w:hyperlink r:id="rId15" w:history="1">
+            <w:hyperlink r:id="rId16" w:history="1">
               <w:r>
                 <w:rPr>
                   <w:rStyle w:val="Hyperlink"/>
@@ -2775,29 +2657,27 @@
           <w:p>
             <w:pPr>
               <w:rPr>
-                <w:lang w:val="de-DE"/>
-              </w:rPr>
-            </w:pPr>
-            <w:proofErr w:type="spellStart"/>
-            <w:r>
-              <w:rPr>
-                <w:lang w:val="de-DE"/>
+                <w:lang w:val="en-US"/>
+              </w:rPr>
+            </w:pPr>
+            <w:r>
+              <w:rPr>
+                <w:lang w:val="en-US"/>
               </w:rPr>
               <w:t>VGGish</w:t>
             </w:r>
-            <w:proofErr w:type="spellEnd"/>
-          </w:p>
-          <w:p>
-            <w:pPr>
-              <w:rPr>
-                <w:lang w:val="de-DE"/>
-              </w:rPr>
-            </w:pPr>
-            <w:hyperlink r:id="rId16" w:history="1">
+          </w:p>
+          <w:p>
+            <w:pPr>
+              <w:rPr>
+                <w:lang w:val="en-US"/>
+              </w:rPr>
+            </w:pPr>
+            <w:hyperlink r:id="rId17" w:history="1">
               <w:r>
                 <w:rPr>
                   <w:rStyle w:val="Hyperlink"/>
-                  <w:lang w:val="de-DE"/>
+                  <w:lang w:val="en-US"/>
                 </w:rPr>
                 <w:t>Paper</w:t>
               </w:r>
@@ -2806,15 +2686,15 @@
           <w:p>
             <w:pPr>
               <w:rPr>
-                <w:lang w:val="de-DE"/>
-              </w:rPr>
-            </w:pPr>
-            <w:hyperlink r:id="rId17" w:history="1">
+                <w:lang w:val="en-US"/>
+              </w:rPr>
+            </w:pPr>
+            <w:hyperlink r:id="rId18" w:history="1">
               <w:proofErr w:type="spellStart"/>
               <w:r>
                 <w:rPr>
                   <w:rStyle w:val="Hyperlink"/>
-                  <w:lang w:val="de-DE"/>
+                  <w:lang w:val="en-US"/>
                 </w:rPr>
                 <w:t>Github</w:t>
               </w:r>
@@ -2824,48 +2704,20 @@
           <w:p>
             <w:pPr>
               <w:rPr>
-                <w:lang w:val="de-DE"/>
-              </w:rPr>
-            </w:pPr>
-            <w:r>
-              <w:rPr>
-                <w:lang w:val="de-DE"/>
-              </w:rPr>
-              <w:t>(</w:t>
-            </w:r>
-            <w:proofErr w:type="spellStart"/>
-            <w:r>
-              <w:rPr>
-                <w:lang w:val="de-DE"/>
-              </w:rPr>
-              <w:t>implement</w:t>
-            </w:r>
-            <w:proofErr w:type="spellEnd"/>
-            <w:r>
-              <w:rPr>
-                <w:lang w:val="de-DE"/>
-              </w:rPr>
-              <w:t xml:space="preserve"> on </w:t>
-            </w:r>
-            <w:proofErr w:type="spellStart"/>
-            <w:r>
-              <w:rPr>
-                <w:lang w:val="de-DE"/>
-              </w:rPr>
-              <w:t>Tensorflow</w:t>
-            </w:r>
-            <w:proofErr w:type="spellEnd"/>
-            <w:r>
-              <w:rPr>
-                <w:lang w:val="de-DE"/>
-              </w:rPr>
-              <w:t>)</w:t>
-            </w:r>
-          </w:p>
-          <w:p>
-            <w:pPr>
-              <w:rPr>
-                <w:lang w:val="de-DE"/>
+                <w:lang w:val="en-US"/>
+              </w:rPr>
+            </w:pPr>
+            <w:r>
+              <w:rPr>
+                <w:lang w:val="en-US"/>
+              </w:rPr>
+              <w:t>(implement on Tensorflow)</w:t>
+            </w:r>
+          </w:p>
+          <w:p>
+            <w:pPr>
+              <w:rPr>
+                <w:lang w:val="en-US"/>
               </w:rPr>
             </w:pPr>
           </w:p>
@@ -2880,7 +2732,7 @@
                 <w:lang w:val="de-DE"/>
               </w:rPr>
             </w:pPr>
-            <w:hyperlink r:id="rId18" w:history="1">
+            <w:hyperlink r:id="rId19" w:history="1">
               <w:r>
                 <w:rPr>
                   <w:rStyle w:val="Hyperlink"/>
@@ -2973,7 +2825,7 @@
                 <w:noProof/>
               </w:rPr>
               <w:drawing>
-                <wp:inline distT="0" distB="0" distL="0" distR="0">
+                <wp:inline distT="0" distB="0" distL="0" distR="0" wp14:anchorId="0CAE31C4" wp14:editId="11B7ECDF">
                   <wp:extent cx="2076939" cy="1068872"/>
                   <wp:effectExtent l="0" t="0" r="6350" b="0"/>
                   <wp:docPr id="208889571" name="Picture 1"/>
@@ -2988,7 +2840,7 @@
                           <pic:cNvPicPr/>
                         </pic:nvPicPr>
                         <pic:blipFill>
-                          <a:blip r:embed="rId19">
+                          <a:blip r:embed="rId20">
                             <a:extLst>
                               <a:ext uri="{28A0092B-C50C-407E-A947-70E740481C1C}">
                                 <a14:useLocalDpi xmlns:a14="http://schemas.microsoft.com/office/drawing/2010/main" val="0"/>
@@ -3043,6 +2895,568 @@
       </w:tr>
     </w:tbl>
     <w:p>
+      <w:pPr>
+        <w:rPr>
+          <w:lang w:val="en-US"/>
+        </w:rPr>
+      </w:pPr>
+    </w:p>
+    <w:p>
+      <w:pPr>
+        <w:rPr>
+          <w:lang w:val="en-US"/>
+        </w:rPr>
+      </w:pPr>
+      <w:r>
+        <w:rPr>
+          <w:lang w:val="en-US"/>
+        </w:rPr>
+        <w:br/>
+      </w:r>
+    </w:p>
+    <w:p>
+      <w:pPr>
+        <w:rPr>
+          <w:lang w:val="en-US"/>
+        </w:rPr>
+      </w:pPr>
+      <w:r>
+        <w:rPr>
+          <w:lang w:val="en-US"/>
+        </w:rPr>
+        <w:br w:type="page"/>
+      </w:r>
+    </w:p>
+    <w:p>
+      <w:pPr>
+        <w:rPr>
+          <w:lang w:val="en-US"/>
+        </w:rPr>
+      </w:pPr>
+      <w:r>
+        <w:rPr>
+          <w:lang w:val="en-US"/>
+        </w:rPr>
+        <w:lastRenderedPageBreak/>
+        <w:t>Pape</w:t>
+      </w:r>
+      <w:r>
+        <w:rPr>
+          <w:lang w:val="en-US"/>
+        </w:rPr>
+        <w:t xml:space="preserve">r </w:t>
+      </w:r>
+      <w:hyperlink r:id="rId21" w:history="1">
+        <w:r>
+          <w:rPr>
+            <w:rStyle w:val="Hyperlink"/>
+            <w:lang w:val="en-US"/>
+          </w:rPr>
+          <w:t>DCASE-2023</w:t>
+        </w:r>
+      </w:hyperlink>
+      <w:r>
+        <w:rPr>
+          <w:lang w:val="en-US"/>
+        </w:rPr>
+        <w:t xml:space="preserve"> </w:t>
+      </w:r>
+    </w:p>
+    <w:p>
+      <w:pPr>
+        <w:rPr>
+          <w:lang w:val="en-US"/>
+        </w:rPr>
+      </w:pPr>
+    </w:p>
+    <w:p>
+      <w:pPr>
+        <w:rPr>
+          <w:lang w:val="en-US"/>
+        </w:rPr>
+      </w:pPr>
+      <w:r>
+        <w:rPr>
+          <w:lang w:val="en-US"/>
+        </w:rPr>
+        <w:t>Pretrained model</w:t>
+      </w:r>
+      <w:r>
+        <w:rPr>
+          <w:lang w:val="en-US"/>
+        </w:rPr>
+        <w:t>s</w:t>
+      </w:r>
+      <w:r>
+        <w:rPr>
+          <w:lang w:val="en-US"/>
+        </w:rPr>
+        <w:t>:</w:t>
+      </w:r>
+    </w:p>
+    <w:p>
+      <w:pPr>
+        <w:rPr>
+          <w:lang w:val="en-US"/>
+        </w:rPr>
+      </w:pPr>
+      <w:hyperlink r:id="rId22" w:history="1">
+        <w:r>
+          <w:rPr>
+            <w:rStyle w:val="Hyperlink"/>
+            <w:lang w:val="en-US"/>
+          </w:rPr>
+          <w:t>Wav2vec-XLS-R-300m</w:t>
+        </w:r>
+      </w:hyperlink>
+    </w:p>
+    <w:p>
+      <w:pPr>
+        <w:rPr>
+          <w:lang w:val="en-US"/>
+        </w:rPr>
+      </w:pPr>
+      <w:hyperlink r:id="rId23" w:history="1">
+        <w:proofErr w:type="spellStart"/>
+        <w:r>
+          <w:rPr>
+            <w:rStyle w:val="Hyperlink"/>
+            <w:lang w:val="en-US"/>
+          </w:rPr>
+          <w:t>UniSpeech</w:t>
+        </w:r>
+      </w:hyperlink>
+      <w:r>
+        <w:rPr>
+          <w:lang w:val="en-US"/>
+        </w:rPr>
+        <w:t>-</w:t>
+      </w:r>
+      <w:hyperlink r:id="rId24" w:history="1">
+        <w:r>
+          <w:rPr>
+            <w:rStyle w:val="Hyperlink"/>
+            <w:lang w:val="en-US"/>
+          </w:rPr>
+          <w:t>Github</w:t>
+        </w:r>
+        <w:proofErr w:type="spellEnd"/>
+      </w:hyperlink>
+    </w:p>
+    <w:p>
+      <w:pPr>
+        <w:rPr>
+          <w:lang w:val="en-US"/>
+        </w:rPr>
+      </w:pPr>
+      <w:hyperlink r:id="rId25" w:history="1">
+        <w:proofErr w:type="spellStart"/>
+        <w:r>
+          <w:rPr>
+            <w:rStyle w:val="Hyperlink"/>
+            <w:lang w:val="en-US"/>
+          </w:rPr>
+          <w:t>HuBERT</w:t>
+        </w:r>
+        <w:proofErr w:type="spellEnd"/>
+      </w:hyperlink>
+    </w:p>
+    <w:p>
+      <w:pPr>
+        <w:rPr>
+          <w:lang w:val="en-US"/>
+        </w:rPr>
+      </w:pPr>
+      <w:hyperlink r:id="rId26" w:history="1">
+        <w:proofErr w:type="spellStart"/>
+        <w:r>
+          <w:rPr>
+            <w:rStyle w:val="Hyperlink"/>
+            <w:lang w:val="en-US"/>
+          </w:rPr>
+          <w:t>WavLM</w:t>
+        </w:r>
+        <w:proofErr w:type="spellEnd"/>
+      </w:hyperlink>
+    </w:p>
+    <w:p>
+      <w:pPr>
+        <w:rPr>
+          <w:lang w:val="en-US"/>
+        </w:rPr>
+      </w:pPr>
+    </w:p>
+    <w:p>
+      <w:pPr>
+        <w:rPr>
+          <w:lang w:val="en-US"/>
+        </w:rPr>
+      </w:pPr>
+      <w:r>
+        <w:rPr>
+          <w:lang w:val="en-US"/>
+        </w:rPr>
+        <w:t>Augmentation:</w:t>
+      </w:r>
+    </w:p>
+    <w:p>
+      <w:pPr>
+        <w:rPr>
+          <w:rStyle w:val="Hyperlink"/>
+          <w:lang w:val="en-US"/>
+        </w:rPr>
+      </w:pPr>
+      <w:hyperlink r:id="rId27" w:history="1">
+        <w:r>
+          <w:rPr>
+            <w:rStyle w:val="Hyperlink"/>
+            <w:lang w:val="en-US"/>
+          </w:rPr>
+          <w:t>Speed Perturbation</w:t>
+        </w:r>
+      </w:hyperlink>
+    </w:p>
+    <w:p>
+      <w:pPr>
+        <w:rPr>
+          <w:rStyle w:val="Hyperlink"/>
+          <w:color w:val="000000" w:themeColor="text1"/>
+          <w:u w:val="none"/>
+          <w:lang w:val="en-US"/>
+        </w:rPr>
+      </w:pPr>
+      <w:r>
+        <w:rPr>
+          <w:rStyle w:val="Hyperlink"/>
+          <w:color w:val="000000" w:themeColor="text1"/>
+          <w:u w:val="none"/>
+          <w:lang w:val="en-US"/>
+        </w:rPr>
+        <w:t>Sample random 2 seconds in training</w:t>
+      </w:r>
+    </w:p>
+    <w:p>
+      <w:pPr>
+        <w:rPr>
+          <w:rStyle w:val="Hyperlink"/>
+          <w:color w:val="000000" w:themeColor="text1"/>
+          <w:u w:val="none"/>
+          <w:lang w:val="en-US"/>
+        </w:rPr>
+      </w:pPr>
+    </w:p>
+    <w:p>
+      <w:pPr>
+        <w:rPr>
+          <w:rStyle w:val="Hyperlink"/>
+          <w:color w:val="000000" w:themeColor="text1"/>
+          <w:u w:val="none"/>
+          <w:lang w:val="en-US"/>
+        </w:rPr>
+      </w:pPr>
+      <w:r>
+        <w:rPr>
+          <w:rStyle w:val="Hyperlink"/>
+          <w:color w:val="000000" w:themeColor="text1"/>
+          <w:u w:val="none"/>
+          <w:lang w:val="en-US"/>
+        </w:rPr>
+        <w:t>Outlier detector</w:t>
+      </w:r>
+      <w:r>
+        <w:rPr>
+          <w:rStyle w:val="Hyperlink"/>
+          <w:color w:val="000000" w:themeColor="text1"/>
+          <w:u w:val="none"/>
+          <w:lang w:val="en-US"/>
+        </w:rPr>
+        <w:t>:</w:t>
+      </w:r>
+    </w:p>
+    <w:p>
+      <w:pPr>
+        <w:rPr>
+          <w:rStyle w:val="Hyperlink"/>
+          <w:color w:val="000000" w:themeColor="text1"/>
+          <w:u w:val="none"/>
+          <w:lang w:val="en-US"/>
+        </w:rPr>
+      </w:pPr>
+      <w:r>
+        <w:rPr>
+          <w:rStyle w:val="Hyperlink"/>
+          <w:color w:val="000000" w:themeColor="text1"/>
+          <w:u w:val="none"/>
+          <w:lang w:val="en-US"/>
+        </w:rPr>
+        <w:t>KNN</w:t>
+      </w:r>
+    </w:p>
+    <w:p>
+      <w:pPr>
+        <w:rPr>
+          <w:rStyle w:val="Hyperlink"/>
+          <w:color w:val="000000" w:themeColor="text1"/>
+          <w:u w:val="none"/>
+          <w:lang w:val="en-US"/>
+        </w:rPr>
+      </w:pPr>
+    </w:p>
+    <w:p>
+      <w:pPr>
+        <w:rPr>
+          <w:rStyle w:val="Hyperlink"/>
+          <w:color w:val="000000" w:themeColor="text1"/>
+          <w:u w:val="none"/>
+          <w:lang w:val="en-US"/>
+        </w:rPr>
+      </w:pPr>
+      <w:r>
+        <w:rPr>
+          <w:rStyle w:val="Hyperlink"/>
+          <w:color w:val="000000" w:themeColor="text1"/>
+          <w:u w:val="none"/>
+          <w:lang w:val="en-US"/>
+        </w:rPr>
+        <w:t>Train configuration:</w:t>
+      </w:r>
+    </w:p>
+    <w:p>
+      <w:pPr>
+        <w:rPr>
+          <w:rStyle w:val="Hyperlink"/>
+          <w:color w:val="000000" w:themeColor="text1"/>
+          <w:u w:val="none"/>
+          <w:lang w:val="en-US"/>
+        </w:rPr>
+      </w:pPr>
+      <w:r>
+        <w:rPr>
+          <w:rStyle w:val="Hyperlink"/>
+          <w:color w:val="000000" w:themeColor="text1"/>
+          <w:u w:val="none"/>
+          <w:lang w:val="en-US"/>
+        </w:rPr>
+        <w:t>Input as segment 2s time series</w:t>
+      </w:r>
+    </w:p>
+    <w:p>
+      <w:pPr>
+        <w:rPr>
+          <w:rStyle w:val="Hyperlink"/>
+          <w:color w:val="000000" w:themeColor="text1"/>
+          <w:u w:val="none"/>
+          <w:lang w:val="en-US"/>
+        </w:rPr>
+      </w:pPr>
+      <w:r>
+        <w:rPr>
+          <w:rStyle w:val="Hyperlink"/>
+          <w:color w:val="000000" w:themeColor="text1"/>
+          <w:u w:val="none"/>
+          <w:lang w:val="en-US"/>
+        </w:rPr>
+        <w:t>Output as attribute ID</w:t>
+      </w:r>
+    </w:p>
+    <w:p>
+      <w:pPr>
+        <w:rPr>
+          <w:rStyle w:val="Hyperlink"/>
+          <w:color w:val="000000" w:themeColor="text1"/>
+          <w:u w:val="none"/>
+          <w:lang w:val="en-US"/>
+        </w:rPr>
+      </w:pPr>
+      <w:r>
+        <w:rPr>
+          <w:rStyle w:val="Hyperlink"/>
+          <w:color w:val="000000" w:themeColor="text1"/>
+          <w:u w:val="none"/>
+          <w:lang w:val="en-US"/>
+        </w:rPr>
+        <w:t>Loss L_AAM</w:t>
+      </w:r>
+    </w:p>
+    <w:p>
+      <w:pPr>
+        <w:rPr>
+          <w:rStyle w:val="Hyperlink"/>
+          <w:color w:val="000000" w:themeColor="text1"/>
+          <w:u w:val="none"/>
+          <w:lang w:val="en-US"/>
+        </w:rPr>
+      </w:pPr>
+    </w:p>
+    <w:p>
+      <w:pPr>
+        <w:rPr>
+          <w:rStyle w:val="Hyperlink"/>
+          <w:color w:val="000000" w:themeColor="text1"/>
+          <w:u w:val="none"/>
+          <w:lang w:val="en-US"/>
+        </w:rPr>
+      </w:pPr>
+      <w:r>
+        <w:rPr>
+          <w:rStyle w:val="Hyperlink"/>
+          <w:color w:val="000000" w:themeColor="text1"/>
+          <w:u w:val="none"/>
+          <w:lang w:val="en-US"/>
+        </w:rPr>
+        <w:t>Submission</w:t>
+      </w:r>
+    </w:p>
+    <w:p>
+      <w:pPr>
+        <w:rPr>
+          <w:rStyle w:val="Hyperlink"/>
+          <w:color w:val="000000" w:themeColor="text1"/>
+          <w:u w:val="none"/>
+          <w:lang w:val="en-US"/>
+        </w:rPr>
+      </w:pPr>
+      <w:r>
+        <w:rPr>
+          <w:rStyle w:val="Hyperlink"/>
+          <w:color w:val="000000" w:themeColor="text1"/>
+          <w:u w:val="none"/>
+          <w:lang w:val="en-US"/>
+        </w:rPr>
+        <w:t xml:space="preserve">Transformer Pooling between Embedding and Classifier to ensure same Embedding of the segments in a same time series </w:t>
+      </w:r>
+    </w:p>
+    <w:p>
+      <w:pPr>
+        <w:rPr>
+          <w:rStyle w:val="Hyperlink"/>
+          <w:color w:val="000000" w:themeColor="text1"/>
+          <w:u w:val="none"/>
+          <w:lang w:val="en-US"/>
+        </w:rPr>
+      </w:pPr>
+      <w:r>
+        <w:rPr>
+          <w:rStyle w:val="Hyperlink"/>
+          <w:color w:val="000000" w:themeColor="text1"/>
+          <w:u w:val="none"/>
+          <w:lang w:val="en-US"/>
+        </w:rPr>
+        <w:t xml:space="preserve">Calculate </w:t>
+      </w:r>
+      <w:proofErr w:type="spellStart"/>
+      <w:r>
+        <w:rPr>
+          <w:rStyle w:val="Hyperlink"/>
+          <w:color w:val="000000" w:themeColor="text1"/>
+          <w:u w:val="none"/>
+          <w:lang w:val="en-US"/>
+        </w:rPr>
+        <w:t>w_i</w:t>
+      </w:r>
+      <w:proofErr w:type="spellEnd"/>
+      <w:r>
+        <w:rPr>
+          <w:rStyle w:val="Hyperlink"/>
+          <w:color w:val="000000" w:themeColor="text1"/>
+          <w:u w:val="none"/>
+          <w:lang w:val="en-US"/>
+        </w:rPr>
+        <w:t>*</w:t>
+      </w:r>
+      <w:proofErr w:type="spellStart"/>
+      <w:r>
+        <w:rPr>
+          <w:rStyle w:val="Hyperlink"/>
+          <w:color w:val="000000" w:themeColor="text1"/>
+          <w:u w:val="none"/>
+          <w:lang w:val="en-US"/>
+        </w:rPr>
+        <w:t>S_i</w:t>
+      </w:r>
+      <w:proofErr w:type="spellEnd"/>
+    </w:p>
+    <w:p>
+      <w:pPr>
+        <w:rPr>
+          <w:rStyle w:val="Hyperlink"/>
+          <w:color w:val="000000" w:themeColor="text1"/>
+          <w:u w:val="none"/>
+          <w:lang w:val="en-US"/>
+        </w:rPr>
+      </w:pPr>
+      <w:r>
+        <w:rPr>
+          <w:rStyle w:val="Hyperlink"/>
+          <w:color w:val="000000" w:themeColor="text1"/>
+          <w:u w:val="none"/>
+          <w:lang w:val="en-US"/>
+        </w:rPr>
+        <w:t xml:space="preserve">With </w:t>
+      </w:r>
+      <w:proofErr w:type="spellStart"/>
+      <w:r>
+        <w:rPr>
+          <w:rStyle w:val="Hyperlink"/>
+          <w:color w:val="000000" w:themeColor="text1"/>
+          <w:u w:val="none"/>
+          <w:lang w:val="en-US"/>
+        </w:rPr>
+        <w:t>w_i</w:t>
+      </w:r>
+      <w:proofErr w:type="spellEnd"/>
+      <w:r>
+        <w:rPr>
+          <w:rStyle w:val="Hyperlink"/>
+          <w:color w:val="000000" w:themeColor="text1"/>
+          <w:u w:val="none"/>
+          <w:lang w:val="en-US"/>
+        </w:rPr>
+        <w:t xml:space="preserve"> from transformer pooling in ensemble </w:t>
+      </w:r>
+    </w:p>
+    <w:p>
+      <w:pPr>
+        <w:rPr>
+          <w:rStyle w:val="Hyperlink"/>
+          <w:color w:val="000000" w:themeColor="text1"/>
+          <w:u w:val="none"/>
+          <w:lang w:val="en-US"/>
+        </w:rPr>
+      </w:pPr>
+    </w:p>
+    <w:p>
+      <w:pPr>
+        <w:rPr>
+          <w:rStyle w:val="Hyperlink"/>
+          <w:lang w:val="en-US"/>
+        </w:rPr>
+      </w:pPr>
+    </w:p>
+    <w:p>
+      <w:pPr>
+        <w:rPr>
+          <w:color w:val="000000" w:themeColor="text1"/>
+          <w:lang w:val="en-US"/>
+          <w14:shadow w14:blurRad="38100" w14:dist="19050" w14:dir="2700000" w14:sx="100000" w14:sy="100000" w14:kx="0" w14:ky="0" w14:algn="tl">
+            <w14:schemeClr w14:val="dk1">
+              <w14:alpha w14:val="60000"/>
+            </w14:schemeClr>
+          </w14:shadow>
+          <w14:textOutline w14:w="0" w14:cap="flat" w14:cmpd="sng" w14:algn="ctr">
+            <w14:noFill/>
+            <w14:prstDash w14:val="solid"/>
+            <w14:round/>
+          </w14:textOutline>
+        </w:rPr>
+      </w:pPr>
+    </w:p>
+    <w:p>
+      <w:pPr>
+        <w:rPr>
+          <w:lang w:val="en-US"/>
+        </w:rPr>
+      </w:pPr>
       <w:r>
         <w:br w:type="page"/>
       </w:r>
@@ -3113,28 +3527,14 @@
                 <w:lang w:val="en-US"/>
               </w:rPr>
             </w:pPr>
-            <w:hyperlink r:id="rId20" w:history="1">
+            <w:hyperlink r:id="rId28" w:history="1">
               <w:proofErr w:type="spellStart"/>
               <w:r>
                 <w:rPr>
                   <w:rStyle w:val="Hyperlink"/>
                   <w:lang w:val="en-US"/>
                 </w:rPr>
-                <w:t>Audio</w:t>
-              </w:r>
-              <w:r>
-                <w:rPr>
-                  <w:rStyle w:val="Hyperlink"/>
-                  <w:lang w:val="en-US"/>
-                </w:rPr>
-                <w:t>S</w:t>
-              </w:r>
-              <w:r>
-                <w:rPr>
-                  <w:rStyle w:val="Hyperlink"/>
-                  <w:lang w:val="en-US"/>
-                </w:rPr>
-                <w:t>et</w:t>
+                <w:t>AudioSet</w:t>
               </w:r>
               <w:proofErr w:type="spellEnd"/>
             </w:hyperlink>
@@ -3172,7 +3572,7 @@
                 <w:lang w:val="de-DE"/>
               </w:rPr>
             </w:pPr>
-            <w:hyperlink r:id="rId21" w:history="1">
+            <w:hyperlink r:id="rId29" w:history="1">
               <w:r>
                 <w:rPr>
                   <w:rStyle w:val="Hyperlink"/>
@@ -3188,7 +3588,7 @@
                 <w:lang w:val="de-DE"/>
               </w:rPr>
             </w:pPr>
-            <w:hyperlink r:id="rId22" w:history="1">
+            <w:hyperlink r:id="rId30" w:history="1">
               <w:r>
                 <w:rPr>
                   <w:rStyle w:val="Hyperlink"/>
@@ -3211,7 +3611,7 @@
                 <w:lang w:val="de-DE"/>
               </w:rPr>
             </w:pPr>
-            <w:hyperlink r:id="rId23" w:history="1">
+            <w:hyperlink r:id="rId31" w:history="1">
               <w:r>
                 <w:rPr>
                   <w:rStyle w:val="Hyperlink"/>
@@ -3232,7 +3632,7 @@
                 <w:lang w:val="de-DE"/>
               </w:rPr>
             </w:pPr>
-            <w:hyperlink r:id="rId24" w:history="1">
+            <w:hyperlink r:id="rId32" w:history="1">
               <w:r>
                 <w:rPr>
                   <w:rStyle w:val="Hyperlink"/>
@@ -3263,6 +3663,241 @@
     </w:sectPr>
   </w:body>
 </w:document>
+</file>
+
+<file path=word/numbering.xml><?xml version="1.0" encoding="utf-8"?>
+<w:numbering xmlns:wpc="http://schemas.microsoft.com/office/word/2010/wordprocessingCanvas" xmlns:cx="http://schemas.microsoft.com/office/drawing/2014/chartex" xmlns:cx1="http://schemas.microsoft.com/office/drawing/2015/9/8/chartex" xmlns:cx2="http://schemas.microsoft.com/office/drawing/2015/10/21/chartex" xmlns:cx3="http://schemas.microsoft.com/office/drawing/2016/5/9/chartex" xmlns:cx4="http://schemas.microsoft.com/office/drawing/2016/5/10/chartex" xmlns:cx5="http://schemas.microsoft.com/office/drawing/2016/5/11/chartex" xmlns:cx6="http://schemas.microsoft.com/office/drawing/2016/5/12/chartex" xmlns:cx7="http://schemas.microsoft.com/office/drawing/2016/5/13/chartex" xmlns:cx8="http://schemas.microsoft.com/office/drawing/2016/5/14/chartex" xmlns:mc="http://schemas.openxmlformats.org/markup-compatibility/2006" xmlns:aink="http://schemas.microsoft.com/office/drawing/2016/ink" xmlns:am3d="http://schemas.microsoft.com/office/drawing/2017/model3d" xmlns:o="urn:schemas-microsoft-com:office:office" xmlns:oel="http://schemas.microsoft.com/office/2019/extlst" xmlns:r="http://schemas.openxmlformats.org/officeDocument/2006/relationships" xmlns:m="http://schemas.openxmlformats.org/officeDocument/2006/math" xmlns:v="urn:schemas-microsoft-com:vml" xmlns:wp14="http://schemas.microsoft.com/office/word/2010/wordprocessingDrawing" xmlns:wp="http://schemas.openxmlformats.org/drawingml/2006/wordprocessingDrawing" xmlns:w10="urn:schemas-microsoft-com:office:word" xmlns:w="http://schemas.openxmlformats.org/wordprocessingml/2006/main" xmlns:w14="http://schemas.microsoft.com/office/word/2010/wordml" xmlns:w15="http://schemas.microsoft.com/office/word/2012/wordml" xmlns:w16cex="http://schemas.microsoft.com/office/word/2018/wordml/cex" xmlns:w16cid="http://schemas.microsoft.com/office/word/2016/wordml/cid" xmlns:w16="http://schemas.microsoft.com/office/word/2018/wordml" xmlns:w16sdtdh="http://schemas.microsoft.com/office/word/2020/wordml/sdtdatahash" xmlns:w16se="http://schemas.microsoft.com/office/word/2015/wordml/symex" xmlns:wpg="http://schemas.microsoft.com/office/word/2010/wordprocessingGroup" xmlns:wpi="http://schemas.microsoft.com/office/word/2010/wordprocessingInk" xmlns:wne="http://schemas.microsoft.com/office/word/2006/wordml" xmlns:wps="http://schemas.microsoft.com/office/word/2010/wordprocessingShape" mc:Ignorable="w14 w15 w16se w16cid w16 w16cex w16sdtdh wp14">
+  <w:abstractNum w:abstractNumId="0" w15:restartNumberingAfterBreak="0">
+    <w:nsid w:val="32471AC9"/>
+    <w:multiLevelType w:val="hybridMultilevel"/>
+    <w:tmpl w:val="8DECFB4A"/>
+    <w:lvl w:ilvl="0" w:tplc="CE261C06">
+      <w:numFmt w:val="bullet"/>
+      <w:lvlText w:val="-"/>
+      <w:lvlJc w:val="left"/>
+      <w:pPr>
+        <w:ind w:left="720" w:hanging="360"/>
+      </w:pPr>
+      <w:rPr>
+        <w:rFonts w:ascii="Calibri" w:eastAsiaTheme="minorHAnsi" w:hAnsi="Calibri" w:cs="Calibri" w:hint="default"/>
+      </w:rPr>
+    </w:lvl>
+    <w:lvl w:ilvl="1" w:tplc="08090003" w:tentative="1">
+      <w:start w:val="1"/>
+      <w:numFmt w:val="bullet"/>
+      <w:lvlText w:val="o"/>
+      <w:lvlJc w:val="left"/>
+      <w:pPr>
+        <w:ind w:left="1440" w:hanging="360"/>
+      </w:pPr>
+      <w:rPr>
+        <w:rFonts w:ascii="Courier New" w:hAnsi="Courier New" w:cs="Courier New" w:hint="default"/>
+      </w:rPr>
+    </w:lvl>
+    <w:lvl w:ilvl="2" w:tplc="08090005" w:tentative="1">
+      <w:start w:val="1"/>
+      <w:numFmt w:val="bullet"/>
+      <w:lvlText w:val=""/>
+      <w:lvlJc w:val="left"/>
+      <w:pPr>
+        <w:ind w:left="2160" w:hanging="360"/>
+      </w:pPr>
+      <w:rPr>
+        <w:rFonts w:ascii="Wingdings" w:hAnsi="Wingdings" w:hint="default"/>
+      </w:rPr>
+    </w:lvl>
+    <w:lvl w:ilvl="3" w:tplc="08090001" w:tentative="1">
+      <w:start w:val="1"/>
+      <w:numFmt w:val="bullet"/>
+      <w:lvlText w:val=""/>
+      <w:lvlJc w:val="left"/>
+      <w:pPr>
+        <w:ind w:left="2880" w:hanging="360"/>
+      </w:pPr>
+      <w:rPr>
+        <w:rFonts w:ascii="Symbol" w:hAnsi="Symbol" w:hint="default"/>
+      </w:rPr>
+    </w:lvl>
+    <w:lvl w:ilvl="4" w:tplc="08090003" w:tentative="1">
+      <w:start w:val="1"/>
+      <w:numFmt w:val="bullet"/>
+      <w:lvlText w:val="o"/>
+      <w:lvlJc w:val="left"/>
+      <w:pPr>
+        <w:ind w:left="3600" w:hanging="360"/>
+      </w:pPr>
+      <w:rPr>
+        <w:rFonts w:ascii="Courier New" w:hAnsi="Courier New" w:cs="Courier New" w:hint="default"/>
+      </w:rPr>
+    </w:lvl>
+    <w:lvl w:ilvl="5" w:tplc="08090005" w:tentative="1">
+      <w:start w:val="1"/>
+      <w:numFmt w:val="bullet"/>
+      <w:lvlText w:val=""/>
+      <w:lvlJc w:val="left"/>
+      <w:pPr>
+        <w:ind w:left="4320" w:hanging="360"/>
+      </w:pPr>
+      <w:rPr>
+        <w:rFonts w:ascii="Wingdings" w:hAnsi="Wingdings" w:hint="default"/>
+      </w:rPr>
+    </w:lvl>
+    <w:lvl w:ilvl="6" w:tplc="08090001" w:tentative="1">
+      <w:start w:val="1"/>
+      <w:numFmt w:val="bullet"/>
+      <w:lvlText w:val=""/>
+      <w:lvlJc w:val="left"/>
+      <w:pPr>
+        <w:ind w:left="5040" w:hanging="360"/>
+      </w:pPr>
+      <w:rPr>
+        <w:rFonts w:ascii="Symbol" w:hAnsi="Symbol" w:hint="default"/>
+      </w:rPr>
+    </w:lvl>
+    <w:lvl w:ilvl="7" w:tplc="08090003" w:tentative="1">
+      <w:start w:val="1"/>
+      <w:numFmt w:val="bullet"/>
+      <w:lvlText w:val="o"/>
+      <w:lvlJc w:val="left"/>
+      <w:pPr>
+        <w:ind w:left="5760" w:hanging="360"/>
+      </w:pPr>
+      <w:rPr>
+        <w:rFonts w:ascii="Courier New" w:hAnsi="Courier New" w:cs="Courier New" w:hint="default"/>
+      </w:rPr>
+    </w:lvl>
+    <w:lvl w:ilvl="8" w:tplc="08090005" w:tentative="1">
+      <w:start w:val="1"/>
+      <w:numFmt w:val="bullet"/>
+      <w:lvlText w:val=""/>
+      <w:lvlJc w:val="left"/>
+      <w:pPr>
+        <w:ind w:left="6480" w:hanging="360"/>
+      </w:pPr>
+      <w:rPr>
+        <w:rFonts w:ascii="Wingdings" w:hAnsi="Wingdings" w:hint="default"/>
+      </w:rPr>
+    </w:lvl>
+  </w:abstractNum>
+  <w:abstractNum w:abstractNumId="1" w15:restartNumberingAfterBreak="0">
+    <w:nsid w:val="78DB4A31"/>
+    <w:multiLevelType w:val="hybridMultilevel"/>
+    <w:tmpl w:val="48A2CA3C"/>
+    <w:lvl w:ilvl="0" w:tplc="1464B488">
+      <w:numFmt w:val="bullet"/>
+      <w:lvlText w:val="-"/>
+      <w:lvlJc w:val="left"/>
+      <w:pPr>
+        <w:ind w:left="720" w:hanging="360"/>
+      </w:pPr>
+      <w:rPr>
+        <w:rFonts w:ascii="Calibri" w:eastAsiaTheme="minorHAnsi" w:hAnsi="Calibri" w:cs="Calibri" w:hint="default"/>
+      </w:rPr>
+    </w:lvl>
+    <w:lvl w:ilvl="1" w:tplc="08090003" w:tentative="1">
+      <w:start w:val="1"/>
+      <w:numFmt w:val="bullet"/>
+      <w:lvlText w:val="o"/>
+      <w:lvlJc w:val="left"/>
+      <w:pPr>
+        <w:ind w:left="1440" w:hanging="360"/>
+      </w:pPr>
+      <w:rPr>
+        <w:rFonts w:ascii="Courier New" w:hAnsi="Courier New" w:cs="Courier New" w:hint="default"/>
+      </w:rPr>
+    </w:lvl>
+    <w:lvl w:ilvl="2" w:tplc="08090005" w:tentative="1">
+      <w:start w:val="1"/>
+      <w:numFmt w:val="bullet"/>
+      <w:lvlText w:val=""/>
+      <w:lvlJc w:val="left"/>
+      <w:pPr>
+        <w:ind w:left="2160" w:hanging="360"/>
+      </w:pPr>
+      <w:rPr>
+        <w:rFonts w:ascii="Wingdings" w:hAnsi="Wingdings" w:hint="default"/>
+      </w:rPr>
+    </w:lvl>
+    <w:lvl w:ilvl="3" w:tplc="08090001" w:tentative="1">
+      <w:start w:val="1"/>
+      <w:numFmt w:val="bullet"/>
+      <w:lvlText w:val=""/>
+      <w:lvlJc w:val="left"/>
+      <w:pPr>
+        <w:ind w:left="2880" w:hanging="360"/>
+      </w:pPr>
+      <w:rPr>
+        <w:rFonts w:ascii="Symbol" w:hAnsi="Symbol" w:hint="default"/>
+      </w:rPr>
+    </w:lvl>
+    <w:lvl w:ilvl="4" w:tplc="08090003" w:tentative="1">
+      <w:start w:val="1"/>
+      <w:numFmt w:val="bullet"/>
+      <w:lvlText w:val="o"/>
+      <w:lvlJc w:val="left"/>
+      <w:pPr>
+        <w:ind w:left="3600" w:hanging="360"/>
+      </w:pPr>
+      <w:rPr>
+        <w:rFonts w:ascii="Courier New" w:hAnsi="Courier New" w:cs="Courier New" w:hint="default"/>
+      </w:rPr>
+    </w:lvl>
+    <w:lvl w:ilvl="5" w:tplc="08090005" w:tentative="1">
+      <w:start w:val="1"/>
+      <w:numFmt w:val="bullet"/>
+      <w:lvlText w:val=""/>
+      <w:lvlJc w:val="left"/>
+      <w:pPr>
+        <w:ind w:left="4320" w:hanging="360"/>
+      </w:pPr>
+      <w:rPr>
+        <w:rFonts w:ascii="Wingdings" w:hAnsi="Wingdings" w:hint="default"/>
+      </w:rPr>
+    </w:lvl>
+    <w:lvl w:ilvl="6" w:tplc="08090001" w:tentative="1">
+      <w:start w:val="1"/>
+      <w:numFmt w:val="bullet"/>
+      <w:lvlText w:val=""/>
+      <w:lvlJc w:val="left"/>
+      <w:pPr>
+        <w:ind w:left="5040" w:hanging="360"/>
+      </w:pPr>
+      <w:rPr>
+        <w:rFonts w:ascii="Symbol" w:hAnsi="Symbol" w:hint="default"/>
+      </w:rPr>
+    </w:lvl>
+    <w:lvl w:ilvl="7" w:tplc="08090003" w:tentative="1">
+      <w:start w:val="1"/>
+      <w:numFmt w:val="bullet"/>
+      <w:lvlText w:val="o"/>
+      <w:lvlJc w:val="left"/>
+      <w:pPr>
+        <w:ind w:left="5760" w:hanging="360"/>
+      </w:pPr>
+      <w:rPr>
+        <w:rFonts w:ascii="Courier New" w:hAnsi="Courier New" w:cs="Courier New" w:hint="default"/>
+      </w:rPr>
+    </w:lvl>
+    <w:lvl w:ilvl="8" w:tplc="08090005" w:tentative="1">
+      <w:start w:val="1"/>
+      <w:numFmt w:val="bullet"/>
+      <w:lvlText w:val=""/>
+      <w:lvlJc w:val="left"/>
+      <w:pPr>
+        <w:ind w:left="6480" w:hanging="360"/>
+      </w:pPr>
+      <w:rPr>
+        <w:rFonts w:ascii="Wingdings" w:hAnsi="Wingdings" w:hint="default"/>
+      </w:rPr>
+    </w:lvl>
+  </w:abstractNum>
+  <w:num w:numId="1" w16cid:durableId="730343909">
+    <w:abstractNumId w:val="0"/>
+  </w:num>
+  <w:num w:numId="2" w16cid:durableId="1528758651">
+    <w:abstractNumId w:val="1"/>
+  </w:num>
+</w:numbering>
 </file>
 
 <file path=word/styles.xml><?xml version="1.0" encoding="utf-8"?>
@@ -3665,6 +4300,7 @@
   <w:style w:type="character" w:default="1" w:styleId="DefaultParagraphFont">
     <w:name w:val="Default Paragraph Font"/>
     <w:uiPriority w:val="1"/>
+    <w:semiHidden/>
     <w:unhideWhenUsed/>
   </w:style>
   <w:style w:type="table" w:default="1" w:styleId="TableNormal">

</xml_diff>

<commit_message>
add some new info paper 2 and email and paper knn
</commit_message>
<xml_diff>
--- a/resources.docx
+++ b/resources.docx
@@ -2968,6 +2968,21 @@
           <w:lang w:val="en-US"/>
         </w:rPr>
       </w:pPr>
+      <w:r>
+        <w:rPr>
+          <w:lang w:val="en-US"/>
+        </w:rPr>
+        <w:t xml:space="preserve">Paper </w:t>
+      </w:r>
+      <w:hyperlink r:id="rId22" w:history="1">
+        <w:r>
+          <w:rPr>
+            <w:rStyle w:val="Hyperlink"/>
+            <w:lang w:val="en-US"/>
+          </w:rPr>
+          <w:t>icassp2024</w:t>
+        </w:r>
+      </w:hyperlink>
     </w:p>
     <w:p>
       <w:pPr>
@@ -2979,20 +2994,26 @@
         <w:rPr>
           <w:lang w:val="en-US"/>
         </w:rPr>
-        <w:t>Pretrained model</w:t>
-      </w:r>
-      <w:r>
-        <w:rPr>
-          <w:lang w:val="en-US"/>
-        </w:rPr>
-        <w:t>s</w:t>
-      </w:r>
-      <w:r>
-        <w:rPr>
-          <w:lang w:val="en-US"/>
-        </w:rPr>
-        <w:t>:</w:t>
-      </w:r>
+        <w:t xml:space="preserve">Paper </w:t>
+      </w:r>
+      <w:hyperlink r:id="rId23" w:history="1">
+        <w:r>
+          <w:rPr>
+            <w:rStyle w:val="Hyperlink"/>
+            <w:lang w:val="en-US"/>
+          </w:rPr>
+          <w:t>KNN-</w:t>
+        </w:r>
+        <w:proofErr w:type="spellStart"/>
+        <w:r>
+          <w:rPr>
+            <w:rStyle w:val="Hyperlink"/>
+            <w:lang w:val="en-US"/>
+          </w:rPr>
+          <w:t>AnomalyDetection</w:t>
+        </w:r>
+        <w:proofErr w:type="spellEnd"/>
+      </w:hyperlink>
     </w:p>
     <w:p>
       <w:pPr>
@@ -3000,7 +3021,39 @@
           <w:lang w:val="en-US"/>
         </w:rPr>
       </w:pPr>
-      <w:hyperlink r:id="rId22" w:history="1">
+    </w:p>
+    <w:p>
+      <w:pPr>
+        <w:rPr>
+          <w:lang w:val="en-US"/>
+        </w:rPr>
+      </w:pPr>
+      <w:r>
+        <w:rPr>
+          <w:lang w:val="en-US"/>
+        </w:rPr>
+        <w:t>Pretrained model</w:t>
+      </w:r>
+      <w:r>
+        <w:rPr>
+          <w:lang w:val="en-US"/>
+        </w:rPr>
+        <w:t>s</w:t>
+      </w:r>
+      <w:r>
+        <w:rPr>
+          <w:lang w:val="en-US"/>
+        </w:rPr>
+        <w:t>:</w:t>
+      </w:r>
+    </w:p>
+    <w:p>
+      <w:pPr>
+        <w:rPr>
+          <w:lang w:val="en-US"/>
+        </w:rPr>
+      </w:pPr>
+      <w:hyperlink r:id="rId24" w:history="1">
         <w:r>
           <w:rPr>
             <w:rStyle w:val="Hyperlink"/>
@@ -3016,7 +3069,7 @@
           <w:lang w:val="en-US"/>
         </w:rPr>
       </w:pPr>
-      <w:hyperlink r:id="rId23" w:history="1">
+      <w:hyperlink r:id="rId25" w:history="1">
         <w:proofErr w:type="spellStart"/>
         <w:r>
           <w:rPr>
@@ -3032,7 +3085,7 @@
         </w:rPr>
         <w:t>-</w:t>
       </w:r>
-      <w:hyperlink r:id="rId24" w:history="1">
+      <w:hyperlink r:id="rId26" w:history="1">
         <w:r>
           <w:rPr>
             <w:rStyle w:val="Hyperlink"/>
@@ -3049,7 +3102,7 @@
           <w:lang w:val="en-US"/>
         </w:rPr>
       </w:pPr>
-      <w:hyperlink r:id="rId25" w:history="1">
+      <w:hyperlink r:id="rId27" w:history="1">
         <w:proofErr w:type="spellStart"/>
         <w:r>
           <w:rPr>
@@ -3067,7 +3120,7 @@
           <w:lang w:val="en-US"/>
         </w:rPr>
       </w:pPr>
-      <w:hyperlink r:id="rId26" w:history="1">
+      <w:hyperlink r:id="rId28" w:history="1">
         <w:proofErr w:type="spellStart"/>
         <w:r>
           <w:rPr>
@@ -3096,17 +3149,391 @@
         <w:rPr>
           <w:lang w:val="en-US"/>
         </w:rPr>
-        <w:t>Augmentation:</w:t>
+        <w:t>Preprocessing</w:t>
+      </w:r>
+      <w:r>
+        <w:rPr>
+          <w:lang w:val="en-US"/>
+        </w:rPr>
+        <w:t>:</w:t>
       </w:r>
     </w:p>
     <w:p>
       <w:pPr>
         <w:rPr>
           <w:rStyle w:val="Hyperlink"/>
-          <w:lang w:val="en-US"/>
-        </w:rPr>
-      </w:pPr>
-      <w:hyperlink r:id="rId27" w:history="1">
+          <w:color w:val="000000" w:themeColor="text1"/>
+          <w:u w:val="none"/>
+          <w:lang w:val="en-US"/>
+        </w:rPr>
+      </w:pPr>
+      <w:r>
+        <w:rPr>
+          <w:rStyle w:val="Hyperlink"/>
+          <w:color w:val="000000" w:themeColor="text1"/>
+          <w:u w:val="none"/>
+          <w:lang w:val="en-US"/>
+        </w:rPr>
+        <w:t>Sample random 2 seconds in training</w:t>
+      </w:r>
+      <w:r>
+        <w:rPr>
+          <w:rStyle w:val="Hyperlink"/>
+          <w:color w:val="000000" w:themeColor="text1"/>
+          <w:u w:val="none"/>
+          <w:lang w:val="en-US"/>
+        </w:rPr>
+        <w:t xml:space="preserve"> [1]</w:t>
+      </w:r>
+    </w:p>
+    <w:p>
+      <w:pPr>
+        <w:rPr>
+          <w:rStyle w:val="Hyperlink"/>
+          <w:color w:val="000000" w:themeColor="text1"/>
+          <w:u w:val="none"/>
+          <w:lang w:val="en-US"/>
+        </w:rPr>
+      </w:pPr>
+    </w:p>
+    <w:p>
+      <w:pPr>
+        <w:rPr>
+          <w:rStyle w:val="Hyperlink"/>
+          <w:color w:val="000000" w:themeColor="text1"/>
+          <w:u w:val="none"/>
+          <w:lang w:val="en-US"/>
+        </w:rPr>
+      </w:pPr>
+      <w:r>
+        <w:rPr>
+          <w:rStyle w:val="Hyperlink"/>
+          <w:color w:val="000000" w:themeColor="text1"/>
+          <w:u w:val="none"/>
+          <w:lang w:val="en-US"/>
+        </w:rPr>
+        <w:t>Outlier detector</w:t>
+      </w:r>
+      <w:r>
+        <w:rPr>
+          <w:rStyle w:val="Hyperlink"/>
+          <w:color w:val="000000" w:themeColor="text1"/>
+          <w:u w:val="none"/>
+          <w:lang w:val="en-US"/>
+        </w:rPr>
+        <w:t>:</w:t>
+      </w:r>
+    </w:p>
+    <w:p>
+      <w:pPr>
+        <w:rPr>
+          <w:rStyle w:val="Hyperlink"/>
+          <w:color w:val="000000" w:themeColor="text1"/>
+          <w:u w:val="none"/>
+          <w:lang w:val="en-US"/>
+        </w:rPr>
+      </w:pPr>
+      <w:r>
+        <w:rPr>
+          <w:rStyle w:val="Hyperlink"/>
+          <w:color w:val="000000" w:themeColor="text1"/>
+          <w:u w:val="none"/>
+          <w:lang w:val="en-US"/>
+        </w:rPr>
+        <w:t>KNN</w:t>
+      </w:r>
+      <w:r>
+        <w:rPr>
+          <w:rStyle w:val="Hyperlink"/>
+          <w:color w:val="000000" w:themeColor="text1"/>
+          <w:u w:val="none"/>
+          <w:lang w:val="en-US"/>
+        </w:rPr>
+        <w:t xml:space="preserve">: k = 2, </w:t>
+      </w:r>
+      <w:hyperlink r:id="rId29" w:history="1">
+        <w:r>
+          <w:rPr>
+            <w:rStyle w:val="Hyperlink"/>
+            <w:lang w:val="en-US"/>
+          </w:rPr>
+          <w:t>cosine distance</w:t>
+        </w:r>
+      </w:hyperlink>
+      <w:r>
+        <w:rPr>
+          <w:rStyle w:val="Hyperlink"/>
+          <w:color w:val="000000" w:themeColor="text1"/>
+          <w:u w:val="none"/>
+          <w:lang w:val="en-US"/>
+        </w:rPr>
+        <w:t xml:space="preserve"> </w:t>
+      </w:r>
+      <w:r>
+        <w:rPr>
+          <w:rStyle w:val="Hyperlink"/>
+          <w:color w:val="000000" w:themeColor="text1"/>
+          <w:u w:val="none"/>
+          <w:lang w:val="en-US"/>
+        </w:rPr>
+        <w:t>[2]</w:t>
+      </w:r>
+    </w:p>
+    <w:p>
+      <w:pPr>
+        <w:rPr>
+          <w:rStyle w:val="Hyperlink"/>
+          <w:color w:val="000000" w:themeColor="text1"/>
+          <w:u w:val="none"/>
+          <w:lang w:val="en-US"/>
+        </w:rPr>
+      </w:pPr>
+      <w:r>
+        <w:rPr>
+          <w:rStyle w:val="Hyperlink"/>
+          <w:color w:val="000000" w:themeColor="text1"/>
+          <w:u w:val="none"/>
+          <w:lang w:val="en-US"/>
+        </w:rPr>
+        <w:t>2 KNN models for source and target.</w:t>
+      </w:r>
+      <w:r>
+        <w:rPr>
+          <w:rStyle w:val="Hyperlink"/>
+          <w:color w:val="000000" w:themeColor="text1"/>
+          <w:u w:val="none"/>
+          <w:lang w:val="en-US"/>
+        </w:rPr>
+        <w:t xml:space="preserve"> </w:t>
+      </w:r>
+      <w:r>
+        <w:rPr>
+          <w:rStyle w:val="Hyperlink"/>
+          <w:color w:val="000000" w:themeColor="text1"/>
+          <w:u w:val="none"/>
+          <w:lang w:val="en-US"/>
+        </w:rPr>
+        <w:t>[2]</w:t>
+      </w:r>
+    </w:p>
+    <w:p>
+      <w:pPr>
+        <w:rPr>
+          <w:rStyle w:val="Hyperlink"/>
+          <w:color w:val="000000" w:themeColor="text1"/>
+          <w:u w:val="none"/>
+          <w:lang w:val="en-US"/>
+        </w:rPr>
+      </w:pPr>
+      <w:r>
+        <w:rPr>
+          <w:rStyle w:val="Hyperlink"/>
+          <w:color w:val="000000" w:themeColor="text1"/>
+          <w:u w:val="none"/>
+          <w:lang w:val="en-US"/>
+        </w:rPr>
+        <w:t xml:space="preserve">Threshold as min distance of source and target </w:t>
+      </w:r>
+      <w:r>
+        <w:rPr>
+          <w:rStyle w:val="Hyperlink"/>
+          <w:color w:val="000000" w:themeColor="text1"/>
+          <w:u w:val="none"/>
+          <w:lang w:val="en-US"/>
+        </w:rPr>
+        <w:t>[2]</w:t>
+      </w:r>
+    </w:p>
+    <w:p>
+      <w:pPr>
+        <w:rPr>
+          <w:rStyle w:val="Hyperlink"/>
+          <w:color w:val="000000" w:themeColor="text1"/>
+          <w:u w:val="none"/>
+          <w:lang w:val="en-US"/>
+        </w:rPr>
+      </w:pPr>
+    </w:p>
+    <w:p>
+      <w:pPr>
+        <w:rPr>
+          <w:rStyle w:val="Hyperlink"/>
+          <w:color w:val="000000" w:themeColor="text1"/>
+          <w:u w:val="none"/>
+          <w:lang w:val="en-US"/>
+        </w:rPr>
+      </w:pPr>
+      <w:r>
+        <w:rPr>
+          <w:rStyle w:val="Hyperlink"/>
+          <w:color w:val="000000" w:themeColor="text1"/>
+          <w:u w:val="none"/>
+          <w:lang w:val="en-US"/>
+        </w:rPr>
+        <w:t>Train configuration:</w:t>
+      </w:r>
+    </w:p>
+    <w:p>
+      <w:pPr>
+        <w:rPr>
+          <w:rStyle w:val="Hyperlink"/>
+          <w:color w:val="000000" w:themeColor="text1"/>
+          <w:u w:val="none"/>
+          <w:lang w:val="en-US"/>
+        </w:rPr>
+      </w:pPr>
+      <w:r>
+        <w:rPr>
+          <w:rStyle w:val="Hyperlink"/>
+          <w:color w:val="000000" w:themeColor="text1"/>
+          <w:u w:val="none"/>
+          <w:lang w:val="en-US"/>
+        </w:rPr>
+        <w:t>Input as segment 2s time series</w:t>
+      </w:r>
+    </w:p>
+    <w:p>
+      <w:pPr>
+        <w:rPr>
+          <w:rStyle w:val="Hyperlink"/>
+          <w:color w:val="000000" w:themeColor="text1"/>
+          <w:u w:val="none"/>
+          <w:lang w:val="en-US"/>
+        </w:rPr>
+      </w:pPr>
+      <w:r>
+        <w:rPr>
+          <w:rStyle w:val="Hyperlink"/>
+          <w:color w:val="000000" w:themeColor="text1"/>
+          <w:u w:val="none"/>
+          <w:lang w:val="en-US"/>
+        </w:rPr>
+        <w:t>Output as attribute ID</w:t>
+      </w:r>
+    </w:p>
+    <w:p>
+      <w:pPr>
+        <w:rPr>
+          <w:rStyle w:val="Hyperlink"/>
+          <w:color w:val="000000" w:themeColor="text1"/>
+          <w:u w:val="none"/>
+          <w:lang w:val="en-US"/>
+        </w:rPr>
+      </w:pPr>
+      <w:r>
+        <w:rPr>
+          <w:rStyle w:val="Hyperlink"/>
+          <w:color w:val="000000" w:themeColor="text1"/>
+          <w:u w:val="none"/>
+          <w:lang w:val="en-US"/>
+        </w:rPr>
+        <w:t>Loss L_AAM</w:t>
+      </w:r>
+    </w:p>
+    <w:p>
+      <w:pPr>
+        <w:rPr>
+          <w:rStyle w:val="Hyperlink"/>
+          <w:color w:val="000000" w:themeColor="text1"/>
+          <w:u w:val="none"/>
+          <w:lang w:val="en-US"/>
+        </w:rPr>
+      </w:pPr>
+      <w:r>
+        <w:rPr>
+          <w:rStyle w:val="Hyperlink"/>
+          <w:color w:val="000000" w:themeColor="text1"/>
+          <w:u w:val="none"/>
+          <w:lang w:val="en-US"/>
+        </w:rPr>
+        <w:t>Fine-Tunning as continue from default checkpoint [email]</w:t>
+      </w:r>
+    </w:p>
+    <w:p>
+      <w:pPr>
+        <w:rPr>
+          <w:rStyle w:val="Hyperlink"/>
+          <w:color w:val="000000" w:themeColor="text1"/>
+          <w:u w:val="none"/>
+          <w:lang w:val="en-US"/>
+        </w:rPr>
+      </w:pPr>
+      <w:r>
+        <w:rPr>
+          <w:rStyle w:val="Hyperlink"/>
+          <w:color w:val="000000" w:themeColor="text1"/>
+          <w:u w:val="none"/>
+          <w:lang w:val="en-US"/>
+        </w:rPr>
+        <w:t xml:space="preserve">Classifier as </w:t>
+      </w:r>
+      <w:proofErr w:type="spellStart"/>
+      <w:r>
+        <w:rPr>
+          <w:rStyle w:val="Hyperlink"/>
+          <w:color w:val="000000" w:themeColor="text1"/>
+          <w:u w:val="none"/>
+          <w:lang w:val="en-US"/>
+        </w:rPr>
+        <w:t>LinearLayer</w:t>
+      </w:r>
+      <w:proofErr w:type="spellEnd"/>
+      <w:r>
+        <w:rPr>
+          <w:rStyle w:val="Hyperlink"/>
+          <w:color w:val="000000" w:themeColor="text1"/>
+          <w:u w:val="none"/>
+          <w:lang w:val="en-US"/>
+        </w:rPr>
+        <w:t xml:space="preserve"> </w:t>
+      </w:r>
+      <w:r>
+        <w:rPr>
+          <w:rStyle w:val="Hyperlink"/>
+          <w:color w:val="000000" w:themeColor="text1"/>
+          <w:u w:val="none"/>
+          <w:lang w:val="en-US"/>
+        </w:rPr>
+        <w:t>[email]</w:t>
+      </w:r>
+    </w:p>
+    <w:p>
+      <w:pPr>
+        <w:rPr>
+          <w:rStyle w:val="Hyperlink"/>
+          <w:color w:val="000000" w:themeColor="text1"/>
+          <w:u w:val="none"/>
+          <w:lang w:val="en-US"/>
+        </w:rPr>
+      </w:pPr>
+    </w:p>
+    <w:p>
+      <w:pPr>
+        <w:rPr>
+          <w:rStyle w:val="Hyperlink"/>
+          <w:color w:val="000000" w:themeColor="text1"/>
+          <w:u w:val="none"/>
+          <w:lang w:val="en-US"/>
+        </w:rPr>
+      </w:pPr>
+      <w:r>
+        <w:rPr>
+          <w:rStyle w:val="Hyperlink"/>
+          <w:color w:val="000000" w:themeColor="text1"/>
+          <w:u w:val="none"/>
+          <w:lang w:val="en-US"/>
+        </w:rPr>
+        <w:t>Optional:</w:t>
+      </w:r>
+    </w:p>
+    <w:p>
+      <w:pPr>
+        <w:rPr>
+          <w:rStyle w:val="Hyperlink"/>
+          <w:lang w:val="en-US"/>
+        </w:rPr>
+      </w:pPr>
+      <w:hyperlink r:id="rId30" w:history="1">
         <w:r>
           <w:rPr>
             <w:rStyle w:val="Hyperlink"/>
@@ -3132,7 +3559,7 @@
           <w:u w:val="none"/>
           <w:lang w:val="en-US"/>
         </w:rPr>
-        <w:t>Sample random 2 seconds in training</w:t>
+        <w:t>Weighted sum [2]</w:t>
       </w:r>
     </w:p>
     <w:p>
@@ -3144,6 +3571,15 @@
           <w:lang w:val="en-US"/>
         </w:rPr>
       </w:pPr>
+      <w:r>
+        <w:rPr>
+          <w:rStyle w:val="Hyperlink"/>
+          <w:color w:val="000000" w:themeColor="text1"/>
+          <w:u w:val="none"/>
+          <w:lang w:val="en-US"/>
+        </w:rPr>
+        <w:t xml:space="preserve">Transformer pooling </w:t>
+      </w:r>
     </w:p>
     <w:p>
       <w:pPr>
@@ -3154,24 +3590,6 @@
           <w:lang w:val="en-US"/>
         </w:rPr>
       </w:pPr>
-      <w:r>
-        <w:rPr>
-          <w:rStyle w:val="Hyperlink"/>
-          <w:color w:val="000000" w:themeColor="text1"/>
-          <w:u w:val="none"/>
-          <w:lang w:val="en-US"/>
-        </w:rPr>
-        <w:t>Outlier detector</w:t>
-      </w:r>
-      <w:r>
-        <w:rPr>
-          <w:rStyle w:val="Hyperlink"/>
-          <w:color w:val="000000" w:themeColor="text1"/>
-          <w:u w:val="none"/>
-          <w:lang w:val="en-US"/>
-        </w:rPr>
-        <w:t>:</w:t>
-      </w:r>
     </w:p>
     <w:p>
       <w:pPr>
@@ -3189,7 +3607,7 @@
           <w:u w:val="none"/>
           <w:lang w:val="en-US"/>
         </w:rPr>
-        <w:t>KNN</w:t>
+        <w:t>Submission</w:t>
       </w:r>
     </w:p>
     <w:p>
@@ -3201,6 +3619,98 @@
           <w:lang w:val="en-US"/>
         </w:rPr>
       </w:pPr>
+      <w:r>
+        <w:rPr>
+          <w:rStyle w:val="Hyperlink"/>
+          <w:color w:val="000000" w:themeColor="text1"/>
+          <w:u w:val="none"/>
+          <w:lang w:val="en-US"/>
+        </w:rPr>
+        <w:t xml:space="preserve">Transformer Pooling </w:t>
+      </w:r>
+      <w:r>
+        <w:rPr>
+          <w:rStyle w:val="Hyperlink"/>
+          <w:color w:val="000000" w:themeColor="text1"/>
+          <w:u w:val="none"/>
+          <w:lang w:val="en-US"/>
+        </w:rPr>
+        <w:t>(between embedding and classifier [1</w:t>
+      </w:r>
+      <w:proofErr w:type="gramStart"/>
+      <w:r>
+        <w:rPr>
+          <w:rStyle w:val="Hyperlink"/>
+          <w:color w:val="000000" w:themeColor="text1"/>
+          <w:u w:val="none"/>
+          <w:lang w:val="en-US"/>
+        </w:rPr>
+        <w:t>])</w:t>
+      </w:r>
+      <w:r>
+        <w:rPr>
+          <w:rStyle w:val="Hyperlink"/>
+          <w:color w:val="000000" w:themeColor="text1"/>
+          <w:u w:val="none"/>
+          <w:lang w:val="en-US"/>
+        </w:rPr>
+        <w:t>trained</w:t>
+      </w:r>
+      <w:proofErr w:type="gramEnd"/>
+      <w:r>
+        <w:rPr>
+          <w:rStyle w:val="Hyperlink"/>
+          <w:color w:val="000000" w:themeColor="text1"/>
+          <w:u w:val="none"/>
+          <w:lang w:val="en-US"/>
+        </w:rPr>
+        <w:t xml:space="preserve"> after </w:t>
+      </w:r>
+      <w:r>
+        <w:rPr>
+          <w:rStyle w:val="Hyperlink"/>
+          <w:color w:val="000000" w:themeColor="text1"/>
+          <w:u w:val="none"/>
+          <w:lang w:val="en-US"/>
+        </w:rPr>
+        <w:t>pre-</w:t>
+      </w:r>
+      <w:r>
+        <w:rPr>
+          <w:rStyle w:val="Hyperlink"/>
+          <w:color w:val="000000" w:themeColor="text1"/>
+          <w:u w:val="none"/>
+          <w:lang w:val="en-US"/>
+        </w:rPr>
+        <w:t xml:space="preserve">trained model </w:t>
+      </w:r>
+      <w:r>
+        <w:rPr>
+          <w:rStyle w:val="Hyperlink"/>
+          <w:color w:val="000000" w:themeColor="text1"/>
+          <w:u w:val="none"/>
+          <w:lang w:val="en-US"/>
+        </w:rPr>
+        <w:t xml:space="preserve">[email] </w:t>
+      </w:r>
+      <w:r>
+        <w:rPr>
+          <w:rStyle w:val="Hyperlink"/>
+          <w:color w:val="000000" w:themeColor="text1"/>
+          <w:u w:val="none"/>
+          <w:lang w:val="en-US"/>
+        </w:rPr>
+        <w:t xml:space="preserve">to ensure same Embedding of the segments in a same time series </w:t>
+      </w:r>
+      <w:r>
+        <w:rPr>
+          <w:rStyle w:val="Hyperlink"/>
+          <w:color w:val="000000" w:themeColor="text1"/>
+          <w:u w:val="none"/>
+          <w:lang w:val="en-US"/>
+        </w:rPr>
+        <w:t>[1][2]</w:t>
+      </w:r>
     </w:p>
     <w:p>
       <w:pPr>
@@ -3218,7 +3728,47 @@
           <w:u w:val="none"/>
           <w:lang w:val="en-US"/>
         </w:rPr>
-        <w:t>Train configuration:</w:t>
+        <w:t xml:space="preserve">Calculate </w:t>
+      </w:r>
+      <w:proofErr w:type="spellStart"/>
+      <w:r>
+        <w:rPr>
+          <w:rStyle w:val="Hyperlink"/>
+          <w:color w:val="000000" w:themeColor="text1"/>
+          <w:u w:val="none"/>
+          <w:lang w:val="en-US"/>
+        </w:rPr>
+        <w:t>w_i</w:t>
+      </w:r>
+      <w:proofErr w:type="spellEnd"/>
+      <w:r>
+        <w:rPr>
+          <w:rStyle w:val="Hyperlink"/>
+          <w:color w:val="000000" w:themeColor="text1"/>
+          <w:u w:val="none"/>
+          <w:lang w:val="en-US"/>
+        </w:rPr>
+        <w:t>*</w:t>
+      </w:r>
+      <w:proofErr w:type="spellStart"/>
+      <w:r>
+        <w:rPr>
+          <w:rStyle w:val="Hyperlink"/>
+          <w:color w:val="000000" w:themeColor="text1"/>
+          <w:u w:val="none"/>
+          <w:lang w:val="en-US"/>
+        </w:rPr>
+        <w:t>S_i</w:t>
+      </w:r>
+      <w:proofErr w:type="spellEnd"/>
+      <w:r>
+        <w:rPr>
+          <w:rStyle w:val="Hyperlink"/>
+          <w:color w:val="000000" w:themeColor="text1"/>
+          <w:u w:val="none"/>
+          <w:lang w:val="en-US"/>
+        </w:rPr>
+        <w:t xml:space="preserve"> [1]</w:t>
       </w:r>
     </w:p>
     <w:p>
@@ -3237,8 +3787,48 @@
           <w:u w:val="none"/>
           <w:lang w:val="en-US"/>
         </w:rPr>
-        <w:t>Input as segment 2s time series</w:t>
-      </w:r>
+        <w:t xml:space="preserve">With </w:t>
+      </w:r>
+      <w:proofErr w:type="spellStart"/>
+      <w:r>
+        <w:rPr>
+          <w:rStyle w:val="Hyperlink"/>
+          <w:color w:val="000000" w:themeColor="text1"/>
+          <w:u w:val="none"/>
+          <w:lang w:val="en-US"/>
+        </w:rPr>
+        <w:t>w_i</w:t>
+      </w:r>
+      <w:proofErr w:type="spellEnd"/>
+      <w:r>
+        <w:rPr>
+          <w:rStyle w:val="Hyperlink"/>
+          <w:color w:val="000000" w:themeColor="text1"/>
+          <w:u w:val="none"/>
+          <w:lang w:val="en-US"/>
+        </w:rPr>
+        <w:t xml:space="preserve"> from transformer pooling in ensemble </w:t>
+      </w:r>
+      <w:r>
+        <w:rPr>
+          <w:rStyle w:val="Hyperlink"/>
+          <w:color w:val="000000" w:themeColor="text1"/>
+          <w:u w:val="none"/>
+          <w:lang w:val="en-US"/>
+        </w:rPr>
+        <w:t>[1,2</w:t>
+      </w:r>
+      <w:proofErr w:type="gramStart"/>
+      <w:r>
+        <w:rPr>
+          <w:rStyle w:val="Hyperlink"/>
+          <w:color w:val="000000" w:themeColor="text1"/>
+          <w:u w:val="none"/>
+          <w:lang w:val="en-US"/>
+        </w:rPr>
+        <w:t>] ????</w:t>
+      </w:r>
+      <w:proofErr w:type="gramEnd"/>
     </w:p>
     <w:p>
       <w:pPr>
@@ -3256,103 +3846,28 @@
           <w:u w:val="none"/>
           <w:lang w:val="en-US"/>
         </w:rPr>
-        <w:t>Output as attribute ID</w:t>
-      </w:r>
-    </w:p>
-    <w:p>
-      <w:pPr>
-        <w:rPr>
-          <w:rStyle w:val="Hyperlink"/>
-          <w:color w:val="000000" w:themeColor="text1"/>
-          <w:u w:val="none"/>
-          <w:lang w:val="en-US"/>
-        </w:rPr>
-      </w:pPr>
-      <w:r>
-        <w:rPr>
-          <w:rStyle w:val="Hyperlink"/>
-          <w:color w:val="000000" w:themeColor="text1"/>
-          <w:u w:val="none"/>
-          <w:lang w:val="en-US"/>
-        </w:rPr>
-        <w:t>Loss L_AAM</w:t>
-      </w:r>
-    </w:p>
-    <w:p>
-      <w:pPr>
-        <w:rPr>
-          <w:rStyle w:val="Hyperlink"/>
-          <w:color w:val="000000" w:themeColor="text1"/>
-          <w:u w:val="none"/>
-          <w:lang w:val="en-US"/>
-        </w:rPr>
-      </w:pPr>
-    </w:p>
-    <w:p>
-      <w:pPr>
-        <w:rPr>
-          <w:rStyle w:val="Hyperlink"/>
-          <w:color w:val="000000" w:themeColor="text1"/>
-          <w:u w:val="none"/>
-          <w:lang w:val="en-US"/>
-        </w:rPr>
-      </w:pPr>
-      <w:r>
-        <w:rPr>
-          <w:rStyle w:val="Hyperlink"/>
-          <w:color w:val="000000" w:themeColor="text1"/>
-          <w:u w:val="none"/>
-          <w:lang w:val="en-US"/>
-        </w:rPr>
-        <w:t>Submission</w:t>
-      </w:r>
-    </w:p>
-    <w:p>
-      <w:pPr>
-        <w:rPr>
-          <w:rStyle w:val="Hyperlink"/>
-          <w:color w:val="000000" w:themeColor="text1"/>
-          <w:u w:val="none"/>
-          <w:lang w:val="en-US"/>
-        </w:rPr>
-      </w:pPr>
-      <w:r>
-        <w:rPr>
-          <w:rStyle w:val="Hyperlink"/>
-          <w:color w:val="000000" w:themeColor="text1"/>
-          <w:u w:val="none"/>
-          <w:lang w:val="en-US"/>
-        </w:rPr>
-        <w:t xml:space="preserve">Transformer Pooling between Embedding and Classifier to ensure same Embedding of the segments in a same time series </w:t>
-      </w:r>
-    </w:p>
-    <w:p>
-      <w:pPr>
-        <w:rPr>
-          <w:rStyle w:val="Hyperlink"/>
-          <w:color w:val="000000" w:themeColor="text1"/>
-          <w:u w:val="none"/>
-          <w:lang w:val="en-US"/>
-        </w:rPr>
-      </w:pPr>
-      <w:r>
-        <w:rPr>
-          <w:rStyle w:val="Hyperlink"/>
-          <w:color w:val="000000" w:themeColor="text1"/>
-          <w:u w:val="none"/>
-          <w:lang w:val="en-US"/>
-        </w:rPr>
-        <w:t xml:space="preserve">Calculate </w:t>
+        <w:t xml:space="preserve">Result is </w:t>
+      </w:r>
+      <w:proofErr w:type="gramStart"/>
+      <w:r>
+        <w:rPr>
+          <w:rStyle w:val="Hyperlink"/>
+          <w:color w:val="000000" w:themeColor="text1"/>
+          <w:u w:val="none"/>
+          <w:lang w:val="en-US"/>
+        </w:rPr>
+        <w:t>mean(</w:t>
       </w:r>
       <w:proofErr w:type="spellStart"/>
-      <w:r>
-        <w:rPr>
-          <w:rStyle w:val="Hyperlink"/>
-          <w:color w:val="000000" w:themeColor="text1"/>
-          <w:u w:val="none"/>
-          <w:lang w:val="en-US"/>
-        </w:rPr>
-        <w:t>w_i</w:t>
+      <w:proofErr w:type="gramEnd"/>
+      <w:r>
+        <w:rPr>
+          <w:rStyle w:val="Hyperlink"/>
+          <w:color w:val="000000" w:themeColor="text1"/>
+          <w:u w:val="none"/>
+          <w:lang w:val="en-US"/>
+        </w:rPr>
+        <w:t>Hmean</w:t>
       </w:r>
       <w:proofErr w:type="spellEnd"/>
       <w:r>
@@ -3362,7 +3877,7 @@
           <w:u w:val="none"/>
           <w:lang w:val="en-US"/>
         </w:rPr>
-        <w:t>*</w:t>
+        <w:t>(</w:t>
       </w:r>
       <w:proofErr w:type="spellStart"/>
       <w:r>
@@ -3372,58 +3887,18 @@
           <w:u w:val="none"/>
           <w:lang w:val="en-US"/>
         </w:rPr>
-        <w:t>S_i</w:t>
+        <w:t>machinen</w:t>
       </w:r>
       <w:proofErr w:type="spellEnd"/>
-    </w:p>
-    <w:p>
-      <w:pPr>
-        <w:rPr>
-          <w:rStyle w:val="Hyperlink"/>
-          <w:color w:val="000000" w:themeColor="text1"/>
-          <w:u w:val="none"/>
-          <w:lang w:val="en-US"/>
-        </w:rPr>
-      </w:pPr>
-      <w:r>
-        <w:rPr>
-          <w:rStyle w:val="Hyperlink"/>
-          <w:color w:val="000000" w:themeColor="text1"/>
-          <w:u w:val="none"/>
-          <w:lang w:val="en-US"/>
-        </w:rPr>
-        <w:t xml:space="preserve">With </w:t>
-      </w:r>
-      <w:proofErr w:type="spellStart"/>
-      <w:r>
-        <w:rPr>
-          <w:rStyle w:val="Hyperlink"/>
-          <w:color w:val="000000" w:themeColor="text1"/>
-          <w:u w:val="none"/>
-          <w:lang w:val="en-US"/>
-        </w:rPr>
-        <w:t>w_i</w:t>
-      </w:r>
-      <w:proofErr w:type="spellEnd"/>
-      <w:r>
-        <w:rPr>
-          <w:rStyle w:val="Hyperlink"/>
-          <w:color w:val="000000" w:themeColor="text1"/>
-          <w:u w:val="none"/>
-          <w:lang w:val="en-US"/>
-        </w:rPr>
-        <w:t xml:space="preserve"> from transformer pooling in ensemble </w:t>
-      </w:r>
-    </w:p>
-    <w:p>
-      <w:pPr>
-        <w:rPr>
-          <w:rStyle w:val="Hyperlink"/>
-          <w:color w:val="000000" w:themeColor="text1"/>
-          <w:u w:val="none"/>
-          <w:lang w:val="en-US"/>
-        </w:rPr>
-      </w:pPr>
+      <w:r>
+        <w:rPr>
+          <w:rStyle w:val="Hyperlink"/>
+          <w:color w:val="000000" w:themeColor="text1"/>
+          <w:u w:val="none"/>
+          <w:lang w:val="en-US"/>
+        </w:rPr>
+        <w:t>))(models)</w:t>
+      </w:r>
     </w:p>
     <w:p>
       <w:pPr>
@@ -3527,7 +4002,7 @@
                 <w:lang w:val="en-US"/>
               </w:rPr>
             </w:pPr>
-            <w:hyperlink r:id="rId28" w:history="1">
+            <w:hyperlink r:id="rId31" w:history="1">
               <w:proofErr w:type="spellStart"/>
               <w:r>
                 <w:rPr>
@@ -3572,7 +4047,7 @@
                 <w:lang w:val="de-DE"/>
               </w:rPr>
             </w:pPr>
-            <w:hyperlink r:id="rId29" w:history="1">
+            <w:hyperlink r:id="rId32" w:history="1">
               <w:r>
                 <w:rPr>
                   <w:rStyle w:val="Hyperlink"/>
@@ -3588,7 +4063,7 @@
                 <w:lang w:val="de-DE"/>
               </w:rPr>
             </w:pPr>
-            <w:hyperlink r:id="rId30" w:history="1">
+            <w:hyperlink r:id="rId33" w:history="1">
               <w:r>
                 <w:rPr>
                   <w:rStyle w:val="Hyperlink"/>
@@ -3611,7 +4086,7 @@
                 <w:lang w:val="de-DE"/>
               </w:rPr>
             </w:pPr>
-            <w:hyperlink r:id="rId31" w:history="1">
+            <w:hyperlink r:id="rId34" w:history="1">
               <w:r>
                 <w:rPr>
                   <w:rStyle w:val="Hyperlink"/>
@@ -3632,7 +4107,7 @@
                 <w:lang w:val="de-DE"/>
               </w:rPr>
             </w:pPr>
-            <w:hyperlink r:id="rId32" w:history="1">
+            <w:hyperlink r:id="rId35" w:history="1">
               <w:r>
                 <w:rPr>
                   <w:rStyle w:val="Hyperlink"/>

</xml_diff>